<commit_message>
added text for rm
</commit_message>
<xml_diff>
--- a/gitGuide.docx
+++ b/gitGuide.docx
@@ -3,6 +3,9 @@
 <w:document xmlns:wpc="http://schemas.microsoft.com/office/word/2010/wordprocessingCanvas" xmlns:cx="http://schemas.microsoft.com/office/drawing/2014/chartex" xmlns:cx1="http://schemas.microsoft.com/office/drawing/2015/9/8/chartex" xmlns:cx2="http://schemas.microsoft.com/office/drawing/2015/10/21/chartex" xmlns:cx3="http://schemas.microsoft.com/office/drawing/2016/5/9/chartex" xmlns:cx4="http://schemas.microsoft.com/office/drawing/2016/5/10/chartex" xmlns:cx5="http://schemas.microsoft.com/office/drawing/2016/5/11/chartex" xmlns:cx6="http://schemas.microsoft.com/office/drawing/2016/5/12/chartex" xmlns:cx7="http://schemas.microsoft.com/office/drawing/2016/5/13/chartex" xmlns:cx8="http://schemas.microsoft.com/office/drawing/2016/5/14/chartex" xmlns:mc="http://schemas.openxmlformats.org/markup-compatibility/2006" xmlns:aink="http://schemas.microsoft.com/office/drawing/2016/ink" xmlns:am3d="http://schemas.microsoft.com/office/drawing/2017/model3d" xmlns:o="urn:schemas-microsoft-com:office:office" xmlns:r="http://schemas.openxmlformats.org/officeDocument/2006/relationships" xmlns:m="http://schemas.openxmlformats.org/officeDocument/2006/math" xmlns:v="urn:schemas-microsoft-com:vml" xmlns:wp14="http://schemas.microsoft.com/office/word/2010/wordprocessingDrawing" xmlns:wp="http://schemas.openxmlformats.org/drawingml/2006/wordprocessingDrawing" xmlns:w10="urn:schemas-microsoft-com:office:word" xmlns:w="http://schemas.openxmlformats.org/wordprocessingml/2006/main" xmlns:w14="http://schemas.microsoft.com/office/word/2010/wordml" xmlns:w15="http://schemas.microsoft.com/office/word/2012/wordml" xmlns:w16cex="http://schemas.microsoft.com/office/word/2018/wordml/cex" xmlns:w16cid="http://schemas.microsoft.com/office/word/2016/wordml/cid" xmlns:w16="http://schemas.microsoft.com/office/word/2018/wordml" xmlns:w16sdtdh="http://schemas.microsoft.com/office/word/2020/wordml/sdtdatahash" xmlns:w16se="http://schemas.microsoft.com/office/word/2015/wordml/symex" xmlns:wpg="http://schemas.microsoft.com/office/word/2010/wordprocessingGroup" xmlns:wpi="http://schemas.microsoft.com/office/word/2010/wordprocessingInk" xmlns:wne="http://schemas.microsoft.com/office/word/2006/wordml" xmlns:wps="http://schemas.microsoft.com/office/word/2010/wordprocessingShape" mc:Ignorable="w14 w15 w16se w16cid w16 w16cex w16sdtdh wp14">
   <w:body>
     <w:p>
+      <w:pPr>
+        <w:pStyle w:val="Heading1"/>
+      </w:pPr>
       <w:r>
         <w:t xml:space="preserve">Git Guide </w:t>
       </w:r>
@@ -12,7 +15,40 @@
         <w:t>By Caoimhe O’Brien</w:t>
       </w:r>
     </w:p>
-    <w:p/>
+    <w:p>
+      <w:r>
+        <w:br w:type="page"/>
+      </w:r>
+    </w:p>
+    <w:p>
+      <w:pPr>
+        <w:pStyle w:val="Heading2"/>
+      </w:pPr>
+      <w:r>
+        <w:lastRenderedPageBreak/>
+        <w:t>Git rm</w:t>
+      </w:r>
+    </w:p>
+    <w:p>
+      <w:r>
+        <w:t xml:space="preserve">Git rm to remove file(s) from the staging area. #Format git rm filename </w:t>
+      </w:r>
+    </w:p>
+    <w:p>
+      <w:r>
+        <w:t xml:space="preserve">Can use wildcards and -r for recursive </w:t>
+      </w:r>
+    </w:p>
+    <w:p>
+      <w:r>
+        <w:t xml:space="preserve">Use – cached to remove form staging area </w:t>
+      </w:r>
+    </w:p>
+    <w:p>
+      <w:r>
+        <w:t xml:space="preserve">Use -f to use on working directory. </w:t>
+      </w:r>
+    </w:p>
     <w:sectPr>
       <w:pgSz w:w="11906" w:h="16838"/>
       <w:pgMar w:top="1440" w:right="1440" w:bottom="1440" w:left="1440" w:header="708" w:footer="708" w:gutter="0"/>
@@ -422,6 +458,49 @@
     <w:name w:val="Normal"/>
     <w:qFormat/>
   </w:style>
+  <w:style w:type="paragraph" w:styleId="Heading1">
+    <w:name w:val="heading 1"/>
+    <w:basedOn w:val="Normal"/>
+    <w:next w:val="Normal"/>
+    <w:link w:val="Heading1Char"/>
+    <w:uiPriority w:val="9"/>
+    <w:qFormat/>
+    <w:rsid w:val="00CD0F7B"/>
+    <w:pPr>
+      <w:keepNext/>
+      <w:keepLines/>
+      <w:spacing w:before="240" w:after="0"/>
+      <w:outlineLvl w:val="0"/>
+    </w:pPr>
+    <w:rPr>
+      <w:rFonts w:asciiTheme="majorHAnsi" w:eastAsiaTheme="majorEastAsia" w:hAnsiTheme="majorHAnsi" w:cstheme="majorBidi"/>
+      <w:color w:val="2F5496" w:themeColor="accent1" w:themeShade="BF"/>
+      <w:sz w:val="32"/>
+      <w:szCs w:val="32"/>
+    </w:rPr>
+  </w:style>
+  <w:style w:type="paragraph" w:styleId="Heading2">
+    <w:name w:val="heading 2"/>
+    <w:basedOn w:val="Normal"/>
+    <w:next w:val="Normal"/>
+    <w:link w:val="Heading2Char"/>
+    <w:uiPriority w:val="9"/>
+    <w:unhideWhenUsed/>
+    <w:qFormat/>
+    <w:rsid w:val="00CD0F7B"/>
+    <w:pPr>
+      <w:keepNext/>
+      <w:keepLines/>
+      <w:spacing w:before="40" w:after="0"/>
+      <w:outlineLvl w:val="1"/>
+    </w:pPr>
+    <w:rPr>
+      <w:rFonts w:asciiTheme="majorHAnsi" w:eastAsiaTheme="majorEastAsia" w:hAnsiTheme="majorHAnsi" w:cstheme="majorBidi"/>
+      <w:color w:val="2F5496" w:themeColor="accent1" w:themeShade="BF"/>
+      <w:sz w:val="26"/>
+      <w:szCs w:val="26"/>
+    </w:rPr>
+  </w:style>
   <w:style w:type="character" w:default="1" w:styleId="DefaultParagraphFont">
     <w:name w:val="Default Paragraph Font"/>
     <w:uiPriority w:val="1"/>
@@ -448,6 +527,32 @@
     <w:uiPriority w:val="99"/>
     <w:semiHidden/>
     <w:unhideWhenUsed/>
+  </w:style>
+  <w:style w:type="character" w:customStyle="1" w:styleId="Heading1Char">
+    <w:name w:val="Heading 1 Char"/>
+    <w:basedOn w:val="DefaultParagraphFont"/>
+    <w:link w:val="Heading1"/>
+    <w:uiPriority w:val="9"/>
+    <w:rsid w:val="00CD0F7B"/>
+    <w:rPr>
+      <w:rFonts w:asciiTheme="majorHAnsi" w:eastAsiaTheme="majorEastAsia" w:hAnsiTheme="majorHAnsi" w:cstheme="majorBidi"/>
+      <w:color w:val="2F5496" w:themeColor="accent1" w:themeShade="BF"/>
+      <w:sz w:val="32"/>
+      <w:szCs w:val="32"/>
+    </w:rPr>
+  </w:style>
+  <w:style w:type="character" w:customStyle="1" w:styleId="Heading2Char">
+    <w:name w:val="Heading 2 Char"/>
+    <w:basedOn w:val="DefaultParagraphFont"/>
+    <w:link w:val="Heading2"/>
+    <w:uiPriority w:val="9"/>
+    <w:rsid w:val="00CD0F7B"/>
+    <w:rPr>
+      <w:rFonts w:asciiTheme="majorHAnsi" w:eastAsiaTheme="majorEastAsia" w:hAnsiTheme="majorHAnsi" w:cstheme="majorBidi"/>
+      <w:color w:val="2F5496" w:themeColor="accent1" w:themeShade="BF"/>
+      <w:sz w:val="26"/>
+      <w:szCs w:val="26"/>
+    </w:rPr>
   </w:style>
 </w:styles>
 </file>

</xml_diff>

<commit_message>
Add text for 1.Ignore
</commit_message>
<xml_diff>
--- a/gitGuide.docx
+++ b/gitGuide.docx
@@ -28,6 +28,9 @@
         <w:lastRenderedPageBreak/>
         <w:t>Git rm</w:t>
       </w:r>
+      <w:r>
+        <w:t xml:space="preserve"> example</w:t>
+      </w:r>
     </w:p>
     <w:p>
       <w:r>
@@ -49,6 +52,120 @@
         <w:t xml:space="preserve">Use -f to use on working directory. </w:t>
       </w:r>
     </w:p>
+    <w:p>
+      <w:pPr>
+        <w:pStyle w:val="Heading2"/>
+      </w:pPr>
+    </w:p>
+    <w:p>
+      <w:pPr>
+        <w:pStyle w:val="Heading2"/>
+        <w:numPr>
+          <w:ilvl w:val="0"/>
+          <w:numId w:val="1"/>
+        </w:numPr>
+      </w:pPr>
+      <w:r>
+        <w:t>Init</w:t>
+      </w:r>
+    </w:p>
+    <w:p>
+      <w:r>
+        <w:t>Definition</w:t>
+      </w:r>
+      <w:r>
+        <w:t xml:space="preserve"> and usage</w:t>
+      </w:r>
+      <w:r>
+        <w:t xml:space="preserve">: </w:t>
+      </w:r>
+    </w:p>
+    <w:p>
+      <w:r>
+        <w:t xml:space="preserve">The </w:t>
+      </w:r>
+      <w:r>
+        <w:t xml:space="preserve">git init </w:t>
+      </w:r>
+      <w:r>
+        <w:t xml:space="preserve">command </w:t>
+      </w:r>
+      <w:r>
+        <w:t xml:space="preserve">allows you to create or re-initialise a new repository whether than be locally or on GitHub. </w:t>
+      </w:r>
+    </w:p>
+    <w:p>
+      <w:r>
+        <w:t xml:space="preserve">Should be one of the first commands that you use inn a new project.  </w:t>
+      </w:r>
+    </w:p>
+    <w:p>
+      <w:r>
+        <w:t>Syntax</w:t>
+      </w:r>
+      <w:r>
+        <w:t>:</w:t>
+      </w:r>
+    </w:p>
+    <w:p>
+      <w:r>
+        <w:t xml:space="preserve">git init </w:t>
+      </w:r>
+    </w:p>
+    <w:p>
+      <w:r>
+        <w:t>Screenshot:</w:t>
+      </w:r>
+    </w:p>
+    <w:p>
+      <w:r>
+        <w:rPr>
+          <w:noProof/>
+        </w:rPr>
+        <w:drawing>
+          <wp:inline distT="0" distB="0" distL="0" distR="0" wp14:anchorId="6BE28A71" wp14:editId="6CE60E7A">
+            <wp:extent cx="5458587" cy="676369"/>
+            <wp:effectExtent l="0" t="0" r="8890" b="9525"/>
+            <wp:docPr id="1" name="Picture 1"/>
+            <wp:cNvGraphicFramePr>
+              <a:graphicFrameLocks xmlns:a="http://schemas.openxmlformats.org/drawingml/2006/main" noChangeAspect="1"/>
+            </wp:cNvGraphicFramePr>
+            <a:graphic xmlns:a="http://schemas.openxmlformats.org/drawingml/2006/main">
+              <a:graphicData uri="http://schemas.openxmlformats.org/drawingml/2006/picture">
+                <pic:pic xmlns:pic="http://schemas.openxmlformats.org/drawingml/2006/picture">
+                  <pic:nvPicPr>
+                    <pic:cNvPr id="1" name="Picture 1"/>
+                    <pic:cNvPicPr/>
+                  </pic:nvPicPr>
+                  <pic:blipFill>
+                    <a:blip r:embed="rId5">
+                      <a:extLst>
+                        <a:ext uri="{28A0092B-C50C-407E-A947-70E740481C1C}">
+                          <a14:useLocalDpi xmlns:a14="http://schemas.microsoft.com/office/drawing/2010/main" val="0"/>
+                        </a:ext>
+                      </a:extLst>
+                    </a:blip>
+                    <a:stretch>
+                      <a:fillRect/>
+                    </a:stretch>
+                  </pic:blipFill>
+                  <pic:spPr>
+                    <a:xfrm>
+                      <a:off x="0" y="0"/>
+                      <a:ext cx="5458587" cy="676369"/>
+                    </a:xfrm>
+                    <a:prstGeom prst="rect">
+                      <a:avLst/>
+                    </a:prstGeom>
+                  </pic:spPr>
+                </pic:pic>
+              </a:graphicData>
+            </a:graphic>
+          </wp:inline>
+        </w:drawing>
+      </w:r>
+    </w:p>
+    <w:p/>
     <w:sectPr>
       <w:pgSz w:w="11906" w:h="16838"/>
       <w:pgMar w:top="1440" w:right="1440" w:bottom="1440" w:left="1440" w:header="708" w:footer="708" w:gutter="0"/>
@@ -57,6 +174,103 @@
     </w:sectPr>
   </w:body>
 </w:document>
+</file>
+
+<file path=word/numbering.xml><?xml version="1.0" encoding="utf-8"?>
+<w:numbering xmlns:wpc="http://schemas.microsoft.com/office/word/2010/wordprocessingCanvas" xmlns:cx="http://schemas.microsoft.com/office/drawing/2014/chartex" xmlns:cx1="http://schemas.microsoft.com/office/drawing/2015/9/8/chartex" xmlns:cx2="http://schemas.microsoft.com/office/drawing/2015/10/21/chartex" xmlns:cx3="http://schemas.microsoft.com/office/drawing/2016/5/9/chartex" xmlns:cx4="http://schemas.microsoft.com/office/drawing/2016/5/10/chartex" xmlns:cx5="http://schemas.microsoft.com/office/drawing/2016/5/11/chartex" xmlns:cx6="http://schemas.microsoft.com/office/drawing/2016/5/12/chartex" xmlns:cx7="http://schemas.microsoft.com/office/drawing/2016/5/13/chartex" xmlns:cx8="http://schemas.microsoft.com/office/drawing/2016/5/14/chartex" xmlns:mc="http://schemas.openxmlformats.org/markup-compatibility/2006" xmlns:aink="http://schemas.microsoft.com/office/drawing/2016/ink" xmlns:am3d="http://schemas.microsoft.com/office/drawing/2017/model3d" xmlns:o="urn:schemas-microsoft-com:office:office" xmlns:r="http://schemas.openxmlformats.org/officeDocument/2006/relationships" xmlns:m="http://schemas.openxmlformats.org/officeDocument/2006/math" xmlns:v="urn:schemas-microsoft-com:vml" xmlns:wp14="http://schemas.microsoft.com/office/word/2010/wordprocessingDrawing" xmlns:wp="http://schemas.openxmlformats.org/drawingml/2006/wordprocessingDrawing" xmlns:w10="urn:schemas-microsoft-com:office:word" xmlns:w="http://schemas.openxmlformats.org/wordprocessingml/2006/main" xmlns:w14="http://schemas.microsoft.com/office/word/2010/wordml" xmlns:w15="http://schemas.microsoft.com/office/word/2012/wordml" xmlns:w16cex="http://schemas.microsoft.com/office/word/2018/wordml/cex" xmlns:w16cid="http://schemas.microsoft.com/office/word/2016/wordml/cid" xmlns:w16="http://schemas.microsoft.com/office/word/2018/wordml" xmlns:w16sdtdh="http://schemas.microsoft.com/office/word/2020/wordml/sdtdatahash" xmlns:w16se="http://schemas.microsoft.com/office/word/2015/wordml/symex" xmlns:wpg="http://schemas.microsoft.com/office/word/2010/wordprocessingGroup" xmlns:wpi="http://schemas.microsoft.com/office/word/2010/wordprocessingInk" xmlns:wne="http://schemas.microsoft.com/office/word/2006/wordml" xmlns:wps="http://schemas.microsoft.com/office/word/2010/wordprocessingShape" mc:Ignorable="w14 w15 w16se w16cid w16 w16cex w16sdtdh wp14">
+  <w:abstractNum w:abstractNumId="0" w15:restartNumberingAfterBreak="0">
+    <w:nsid w:val="03B01545"/>
+    <w:multiLevelType w:val="hybridMultilevel"/>
+    <w:tmpl w:val="50E839B0"/>
+    <w:lvl w:ilvl="0" w:tplc="1809000F">
+      <w:start w:val="1"/>
+      <w:numFmt w:val="decimal"/>
+      <w:lvlText w:val="%1."/>
+      <w:lvlJc w:val="left"/>
+      <w:pPr>
+        <w:ind w:left="720" w:hanging="360"/>
+      </w:pPr>
+      <w:rPr>
+        <w:rFonts w:hint="default"/>
+      </w:rPr>
+    </w:lvl>
+    <w:lvl w:ilvl="1" w:tplc="18090019" w:tentative="1">
+      <w:start w:val="1"/>
+      <w:numFmt w:val="lowerLetter"/>
+      <w:lvlText w:val="%2."/>
+      <w:lvlJc w:val="left"/>
+      <w:pPr>
+        <w:ind w:left="1440" w:hanging="360"/>
+      </w:pPr>
+    </w:lvl>
+    <w:lvl w:ilvl="2" w:tplc="1809001B" w:tentative="1">
+      <w:start w:val="1"/>
+      <w:numFmt w:val="lowerRoman"/>
+      <w:lvlText w:val="%3."/>
+      <w:lvlJc w:val="right"/>
+      <w:pPr>
+        <w:ind w:left="2160" w:hanging="180"/>
+      </w:pPr>
+    </w:lvl>
+    <w:lvl w:ilvl="3" w:tplc="1809000F" w:tentative="1">
+      <w:start w:val="1"/>
+      <w:numFmt w:val="decimal"/>
+      <w:lvlText w:val="%4."/>
+      <w:lvlJc w:val="left"/>
+      <w:pPr>
+        <w:ind w:left="2880" w:hanging="360"/>
+      </w:pPr>
+    </w:lvl>
+    <w:lvl w:ilvl="4" w:tplc="18090019" w:tentative="1">
+      <w:start w:val="1"/>
+      <w:numFmt w:val="lowerLetter"/>
+      <w:lvlText w:val="%5."/>
+      <w:lvlJc w:val="left"/>
+      <w:pPr>
+        <w:ind w:left="3600" w:hanging="360"/>
+      </w:pPr>
+    </w:lvl>
+    <w:lvl w:ilvl="5" w:tplc="1809001B" w:tentative="1">
+      <w:start w:val="1"/>
+      <w:numFmt w:val="lowerRoman"/>
+      <w:lvlText w:val="%6."/>
+      <w:lvlJc w:val="right"/>
+      <w:pPr>
+        <w:ind w:left="4320" w:hanging="180"/>
+      </w:pPr>
+    </w:lvl>
+    <w:lvl w:ilvl="6" w:tplc="1809000F" w:tentative="1">
+      <w:start w:val="1"/>
+      <w:numFmt w:val="decimal"/>
+      <w:lvlText w:val="%7."/>
+      <w:lvlJc w:val="left"/>
+      <w:pPr>
+        <w:ind w:left="5040" w:hanging="360"/>
+      </w:pPr>
+    </w:lvl>
+    <w:lvl w:ilvl="7" w:tplc="18090019" w:tentative="1">
+      <w:start w:val="1"/>
+      <w:numFmt w:val="lowerLetter"/>
+      <w:lvlText w:val="%8."/>
+      <w:lvlJc w:val="left"/>
+      <w:pPr>
+        <w:ind w:left="5760" w:hanging="360"/>
+      </w:pPr>
+    </w:lvl>
+    <w:lvl w:ilvl="8" w:tplc="1809001B" w:tentative="1">
+      <w:start w:val="1"/>
+      <w:numFmt w:val="lowerRoman"/>
+      <w:lvlText w:val="%9."/>
+      <w:lvlJc w:val="right"/>
+      <w:pPr>
+        <w:ind w:left="6480" w:hanging="180"/>
+      </w:pPr>
+    </w:lvl>
+  </w:abstractNum>
+  <w:num w:numId="1">
+    <w:abstractNumId w:val="0"/>
+  </w:num>
+</w:numbering>
 </file>
 
 <file path=word/styles.xml><?xml version="1.0" encoding="utf-8"?>

</xml_diff>

<commit_message>
Add text for 2.Add
</commit_message>
<xml_diff>
--- a/gitGuide.docx
+++ b/gitGuide.docx
@@ -96,7 +96,7 @@
     </w:p>
     <w:p>
       <w:r>
-        <w:t xml:space="preserve">Should be one of the first commands that you use inn a new project.  </w:t>
+        <w:t xml:space="preserve">Should be one of the first commands that you use in a new project.  </w:t>
       </w:r>
     </w:p>
     <w:p>
@@ -166,9 +166,121 @@
       </w:r>
     </w:p>
     <w:p/>
+    <w:p>
+      <w:pPr>
+        <w:pStyle w:val="Heading2"/>
+        <w:numPr>
+          <w:ilvl w:val="0"/>
+          <w:numId w:val="1"/>
+        </w:numPr>
+      </w:pPr>
+      <w:r>
+        <w:t>Add</w:t>
+      </w:r>
+    </w:p>
+    <w:p>
+      <w:r>
+        <w:t xml:space="preserve">Definition and usage: </w:t>
+      </w:r>
+    </w:p>
+    <w:p>
+      <w:r>
+        <w:t xml:space="preserve">The git </w:t>
+      </w:r>
+      <w:r>
+        <w:t>add</w:t>
+      </w:r>
+      <w:r>
+        <w:t xml:space="preserve"> command </w:t>
+      </w:r>
+      <w:r>
+        <w:t>adds new files to the working directory.</w:t>
+      </w:r>
+    </w:p>
+    <w:p>
+      <w:r>
+        <w:t xml:space="preserve">Adds all files except those listed in .gitignore. </w:t>
+      </w:r>
+    </w:p>
+    <w:p>
+      <w:r>
+        <w:t>Syntax:</w:t>
+      </w:r>
+    </w:p>
+    <w:p>
+      <w:r>
+        <w:t xml:space="preserve">git </w:t>
+      </w:r>
+      <w:r>
+        <w:t xml:space="preserve">add . </w:t>
+      </w:r>
+      <w:r>
+        <w:t xml:space="preserve"> </w:t>
+      </w:r>
+    </w:p>
+    <w:p>
+      <w:r>
+        <w:lastRenderedPageBreak/>
+        <w:t>Screenshot:</w:t>
+      </w:r>
+      <w:r>
+        <w:rPr>
+          <w:noProof/>
+        </w:rPr>
+        <w:t xml:space="preserve"> </w:t>
+      </w:r>
+      <w:r>
+        <w:rPr>
+          <w:noProof/>
+        </w:rPr>
+        <w:drawing>
+          <wp:inline distT="0" distB="0" distL="0" distR="0" wp14:anchorId="7C142160" wp14:editId="2B516207">
+            <wp:extent cx="5534797" cy="3591426"/>
+            <wp:effectExtent l="0" t="0" r="8890" b="9525"/>
+            <wp:docPr id="2" name="Picture 2"/>
+            <wp:cNvGraphicFramePr>
+              <a:graphicFrameLocks xmlns:a="http://schemas.openxmlformats.org/drawingml/2006/main" noChangeAspect="1"/>
+            </wp:cNvGraphicFramePr>
+            <a:graphic xmlns:a="http://schemas.openxmlformats.org/drawingml/2006/main">
+              <a:graphicData uri="http://schemas.openxmlformats.org/drawingml/2006/picture">
+                <pic:pic xmlns:pic="http://schemas.openxmlformats.org/drawingml/2006/picture">
+                  <pic:nvPicPr>
+                    <pic:cNvPr id="2" name="Picture 2"/>
+                    <pic:cNvPicPr/>
+                  </pic:nvPicPr>
+                  <pic:blipFill>
+                    <a:blip r:embed="rId6">
+                      <a:extLst>
+                        <a:ext uri="{28A0092B-C50C-407E-A947-70E740481C1C}">
+                          <a14:useLocalDpi xmlns:a14="http://schemas.microsoft.com/office/drawing/2010/main" val="0"/>
+                        </a:ext>
+                      </a:extLst>
+                    </a:blip>
+                    <a:stretch>
+                      <a:fillRect/>
+                    </a:stretch>
+                  </pic:blipFill>
+                  <pic:spPr>
+                    <a:xfrm>
+                      <a:off x="0" y="0"/>
+                      <a:ext cx="5534797" cy="3591426"/>
+                    </a:xfrm>
+                    <a:prstGeom prst="rect">
+                      <a:avLst/>
+                    </a:prstGeom>
+                  </pic:spPr>
+                </pic:pic>
+              </a:graphicData>
+            </a:graphic>
+          </wp:inline>
+        </w:drawing>
+      </w:r>
+    </w:p>
+    <w:p/>
+    <w:p/>
     <w:sectPr>
       <w:pgSz w:w="11906" w:h="16838"/>
-      <w:pgMar w:top="1440" w:right="1440" w:bottom="1440" w:left="1440" w:header="708" w:footer="708" w:gutter="0"/>
+      <w:pgMar w:top="709" w:right="1440" w:bottom="568" w:left="1440" w:header="708" w:footer="708" w:gutter="0"/>
       <w:cols w:space="708"/>
       <w:docGrid w:linePitch="360"/>
     </w:sectPr>
@@ -768,6 +880,17 @@
       <w:szCs w:val="26"/>
     </w:rPr>
   </w:style>
+  <w:style w:type="paragraph" w:styleId="ListParagraph">
+    <w:name w:val="List Paragraph"/>
+    <w:basedOn w:val="Normal"/>
+    <w:uiPriority w:val="34"/>
+    <w:qFormat/>
+    <w:rsid w:val="004A16F6"/>
+    <w:pPr>
+      <w:ind w:left="720"/>
+      <w:contextualSpacing/>
+    </w:pPr>
+  </w:style>
 </w:styles>
 </file>
 

</xml_diff>

<commit_message>
Add text for 3.Status
</commit_message>
<xml_diff>
--- a/gitGuide.docx
+++ b/gitGuide.docx
@@ -268,6 +268,169 @@
                     <a:prstGeom prst="rect">
                       <a:avLst/>
                     </a:prstGeom>
+                  </pic:spPr>
+                </pic:pic>
+              </a:graphicData>
+            </a:graphic>
+          </wp:inline>
+        </w:drawing>
+      </w:r>
+    </w:p>
+    <w:p/>
+    <w:p>
+      <w:pPr>
+        <w:pStyle w:val="Heading2"/>
+        <w:numPr>
+          <w:ilvl w:val="0"/>
+          <w:numId w:val="1"/>
+        </w:numPr>
+      </w:pPr>
+      <w:r>
+        <w:t xml:space="preserve">Status </w:t>
+      </w:r>
+    </w:p>
+    <w:p>
+      <w:r>
+        <w:t xml:space="preserve">Definition and usage: </w:t>
+      </w:r>
+    </w:p>
+    <w:p>
+      <w:r>
+        <w:t xml:space="preserve">The git status command allows you to view the status of </w:t>
+      </w:r>
+      <w:r>
+        <w:t>your files in the working directory</w:t>
+      </w:r>
+      <w:r>
+        <w:t>/ whatever branch you’re currently working on</w:t>
+      </w:r>
+      <w:r>
+        <w:t>.</w:t>
+      </w:r>
+    </w:p>
+    <w:p>
+      <w:r>
+        <w:t xml:space="preserve">Syntax: </w:t>
+      </w:r>
+    </w:p>
+    <w:p>
+      <w:r>
+        <w:t>git status</w:t>
+      </w:r>
+    </w:p>
+    <w:p>
+      <w:r>
+        <w:t>Screenshot</w:t>
+      </w:r>
+      <w:r>
+        <w:t>:</w:t>
+      </w:r>
+    </w:p>
+    <w:p>
+      <w:r>
+        <w:rPr>
+          <w:noProof/>
+        </w:rPr>
+        <w:drawing>
+          <wp:inline distT="0" distB="0" distL="0" distR="0" wp14:anchorId="432A15D8" wp14:editId="6935EF45">
+            <wp:extent cx="5534025" cy="1609725"/>
+            <wp:effectExtent l="0" t="0" r="0" b="9525"/>
+            <wp:docPr id="3" name="Picture 3"/>
+            <wp:cNvGraphicFramePr>
+              <a:graphicFrameLocks xmlns:a="http://schemas.openxmlformats.org/drawingml/2006/main" noChangeAspect="1"/>
+            </wp:cNvGraphicFramePr>
+            <a:graphic xmlns:a="http://schemas.openxmlformats.org/drawingml/2006/main">
+              <a:graphicData uri="http://schemas.openxmlformats.org/drawingml/2006/picture">
+                <pic:pic xmlns:pic="http://schemas.openxmlformats.org/drawingml/2006/picture">
+                  <pic:nvPicPr>
+                    <pic:cNvPr id="2" name="Picture 2"/>
+                    <pic:cNvPicPr/>
+                  </pic:nvPicPr>
+                  <pic:blipFill rotWithShape="1">
+                    <a:blip r:embed="rId6">
+                      <a:extLst>
+                        <a:ext uri="{28A0092B-C50C-407E-A947-70E740481C1C}">
+                          <a14:useLocalDpi xmlns:a14="http://schemas.microsoft.com/office/drawing/2010/main" val="0"/>
+                        </a:ext>
+                      </a:extLst>
+                    </a:blip>
+                    <a:srcRect b="55172"/>
+                    <a:stretch/>
+                  </pic:blipFill>
+                  <pic:spPr bwMode="auto">
+                    <a:xfrm>
+                      <a:off x="0" y="0"/>
+                      <a:ext cx="5534797" cy="1609950"/>
+                    </a:xfrm>
+                    <a:prstGeom prst="rect">
+                      <a:avLst/>
+                    </a:prstGeom>
+                    <a:ln>
+                      <a:noFill/>
+                    </a:ln>
+                    <a:extLst>
+                      <a:ext uri="{53640926-AAD7-44D8-BBD7-CCE9431645EC}">
+                        <a14:shadowObscured xmlns:a14="http://schemas.microsoft.com/office/drawing/2010/main"/>
+                      </a:ext>
+                    </a:extLst>
+                  </pic:spPr>
+                </pic:pic>
+              </a:graphicData>
+            </a:graphic>
+          </wp:inline>
+        </w:drawing>
+      </w:r>
+    </w:p>
+    <w:p>
+      <w:r>
+        <w:rPr>
+          <w:noProof/>
+        </w:rPr>
+        <w:drawing>
+          <wp:inline distT="0" distB="0" distL="0" distR="0" wp14:anchorId="27E09480" wp14:editId="6C3E2AD8">
+            <wp:extent cx="5535930" cy="1447800"/>
+            <wp:effectExtent l="0" t="0" r="7620" b="0"/>
+            <wp:docPr id="4" name="Picture 4"/>
+            <wp:cNvGraphicFramePr>
+              <a:graphicFrameLocks xmlns:a="http://schemas.openxmlformats.org/drawingml/2006/main" noChangeAspect="1"/>
+            </wp:cNvGraphicFramePr>
+            <a:graphic xmlns:a="http://schemas.openxmlformats.org/drawingml/2006/main">
+              <a:graphicData uri="http://schemas.openxmlformats.org/drawingml/2006/picture">
+                <pic:pic xmlns:pic="http://schemas.openxmlformats.org/drawingml/2006/picture">
+                  <pic:nvPicPr>
+                    <pic:cNvPr id="0" name="Picture 2"/>
+                    <pic:cNvPicPr>
+                      <a:picLocks noChangeAspect="1" noChangeArrowheads="1"/>
+                    </pic:cNvPicPr>
+                  </pic:nvPicPr>
+                  <pic:blipFill rotWithShape="1">
+                    <a:blip r:embed="rId7">
+                      <a:extLst>
+                        <a:ext uri="{28A0092B-C50C-407E-A947-70E740481C1C}">
+                          <a14:useLocalDpi xmlns:a14="http://schemas.microsoft.com/office/drawing/2010/main" val="0"/>
+                        </a:ext>
+                      </a:extLst>
+                    </a:blip>
+                    <a:srcRect t="59682"/>
+                    <a:stretch/>
+                  </pic:blipFill>
+                  <pic:spPr bwMode="auto">
+                    <a:xfrm>
+                      <a:off x="0" y="0"/>
+                      <a:ext cx="5535930" cy="1447800"/>
+                    </a:xfrm>
+                    <a:prstGeom prst="rect">
+                      <a:avLst/>
+                    </a:prstGeom>
+                    <a:noFill/>
+                    <a:ln>
+                      <a:noFill/>
+                    </a:ln>
+                    <a:extLst>
+                      <a:ext uri="{53640926-AAD7-44D8-BBD7-CCE9431645EC}">
+                        <a14:shadowObscured xmlns:a14="http://schemas.microsoft.com/office/drawing/2010/main"/>
+                      </a:ext>
+                    </a:extLst>
                   </pic:spPr>
                 </pic:pic>
               </a:graphicData>

</xml_diff>

<commit_message>
Added text for 4.Commit
</commit_message>
<xml_diff>
--- a/gitGuide.docx
+++ b/gitGuide.docx
@@ -1,6 +1,6 @@
 
 <file path=word/document.xml><?xml version="1.0" encoding="utf-8"?>
-<w:document xmlns:wpc="http://schemas.microsoft.com/office/word/2010/wordprocessingCanvas" xmlns:cx="http://schemas.microsoft.com/office/drawing/2014/chartex" xmlns:cx1="http://schemas.microsoft.com/office/drawing/2015/9/8/chartex" xmlns:cx2="http://schemas.microsoft.com/office/drawing/2015/10/21/chartex" xmlns:cx3="http://schemas.microsoft.com/office/drawing/2016/5/9/chartex" xmlns:cx4="http://schemas.microsoft.com/office/drawing/2016/5/10/chartex" xmlns:cx5="http://schemas.microsoft.com/office/drawing/2016/5/11/chartex" xmlns:cx6="http://schemas.microsoft.com/office/drawing/2016/5/12/chartex" xmlns:cx7="http://schemas.microsoft.com/office/drawing/2016/5/13/chartex" xmlns:cx8="http://schemas.microsoft.com/office/drawing/2016/5/14/chartex" xmlns:mc="http://schemas.openxmlformats.org/markup-compatibility/2006" xmlns:aink="http://schemas.microsoft.com/office/drawing/2016/ink" xmlns:am3d="http://schemas.microsoft.com/office/drawing/2017/model3d" xmlns:o="urn:schemas-microsoft-com:office:office" xmlns:r="http://schemas.openxmlformats.org/officeDocument/2006/relationships" xmlns:m="http://schemas.openxmlformats.org/officeDocument/2006/math" xmlns:v="urn:schemas-microsoft-com:vml" xmlns:wp14="http://schemas.microsoft.com/office/word/2010/wordprocessingDrawing" xmlns:wp="http://schemas.openxmlformats.org/drawingml/2006/wordprocessingDrawing" xmlns:w10="urn:schemas-microsoft-com:office:word" xmlns:w="http://schemas.openxmlformats.org/wordprocessingml/2006/main" xmlns:w14="http://schemas.microsoft.com/office/word/2010/wordml" xmlns:w15="http://schemas.microsoft.com/office/word/2012/wordml" xmlns:w16cex="http://schemas.microsoft.com/office/word/2018/wordml/cex" xmlns:w16cid="http://schemas.microsoft.com/office/word/2016/wordml/cid" xmlns:w16="http://schemas.microsoft.com/office/word/2018/wordml" xmlns:w16sdtdh="http://schemas.microsoft.com/office/word/2020/wordml/sdtdatahash" xmlns:w16se="http://schemas.microsoft.com/office/word/2015/wordml/symex" xmlns:wpg="http://schemas.microsoft.com/office/word/2010/wordprocessingGroup" xmlns:wpi="http://schemas.microsoft.com/office/word/2010/wordprocessingInk" xmlns:wne="http://schemas.microsoft.com/office/word/2006/wordml" xmlns:wps="http://schemas.microsoft.com/office/word/2010/wordprocessingShape" mc:Ignorable="w14 w15 w16se w16cid w16 w16cex w16sdtdh wp14">
+<w:document xmlns:wpc="http://schemas.microsoft.com/office/word/2010/wordprocessingCanvas" xmlns:cx="http://schemas.microsoft.com/office/drawing/2014/chartex" xmlns:cx1="http://schemas.microsoft.com/office/drawing/2015/9/8/chartex" xmlns:cx2="http://schemas.microsoft.com/office/drawing/2015/10/21/chartex" xmlns:cx3="http://schemas.microsoft.com/office/drawing/2016/5/9/chartex" xmlns:cx4="http://schemas.microsoft.com/office/drawing/2016/5/10/chartex" xmlns:cx5="http://schemas.microsoft.com/office/drawing/2016/5/11/chartex" xmlns:cx6="http://schemas.microsoft.com/office/drawing/2016/5/12/chartex" xmlns:cx7="http://schemas.microsoft.com/office/drawing/2016/5/13/chartex" xmlns:cx8="http://schemas.microsoft.com/office/drawing/2016/5/14/chartex" xmlns:mc="http://schemas.openxmlformats.org/markup-compatibility/2006" xmlns:aink="http://schemas.microsoft.com/office/drawing/2016/ink" xmlns:am3d="http://schemas.microsoft.com/office/drawing/2017/model3d" xmlns:o="urn:schemas-microsoft-com:office:office" xmlns:oel="http://schemas.microsoft.com/office/2019/extlst" xmlns:r="http://schemas.openxmlformats.org/officeDocument/2006/relationships" xmlns:m="http://schemas.openxmlformats.org/officeDocument/2006/math" xmlns:v="urn:schemas-microsoft-com:vml" xmlns:wp14="http://schemas.microsoft.com/office/word/2010/wordprocessingDrawing" xmlns:wp="http://schemas.openxmlformats.org/drawingml/2006/wordprocessingDrawing" xmlns:w10="urn:schemas-microsoft-com:office:word" xmlns:w="http://schemas.openxmlformats.org/wordprocessingml/2006/main" xmlns:w14="http://schemas.microsoft.com/office/word/2010/wordml" xmlns:w15="http://schemas.microsoft.com/office/word/2012/wordml" xmlns:w16cex="http://schemas.microsoft.com/office/word/2018/wordml/cex" xmlns:w16cid="http://schemas.microsoft.com/office/word/2016/wordml/cid" xmlns:w16="http://schemas.microsoft.com/office/word/2018/wordml" xmlns:w16sdtdh="http://schemas.microsoft.com/office/word/2020/wordml/sdtdatahash" xmlns:w16se="http://schemas.microsoft.com/office/word/2015/wordml/symex" xmlns:wpg="http://schemas.microsoft.com/office/word/2010/wordprocessingGroup" xmlns:wpi="http://schemas.microsoft.com/office/word/2010/wordprocessingInk" xmlns:wne="http://schemas.microsoft.com/office/word/2006/wordml" xmlns:wps="http://schemas.microsoft.com/office/word/2010/wordprocessingShape" mc:Ignorable="w14 w15 w16se w16cid w16 w16cex w16sdtdh wp14">
   <w:body>
     <w:p>
       <w:pPr>
@@ -439,6 +439,84 @@
         </w:drawing>
       </w:r>
     </w:p>
+    <w:p>
+      <w:r>
+        <w:br w:type="page"/>
+      </w:r>
+    </w:p>
+    <w:p>
+      <w:pPr>
+        <w:pStyle w:val="Heading2"/>
+        <w:numPr>
+          <w:ilvl w:val="0"/>
+          <w:numId w:val="1"/>
+        </w:numPr>
+      </w:pPr>
+      <w:r>
+        <w:lastRenderedPageBreak/>
+        <w:t xml:space="preserve">Commit </w:t>
+      </w:r>
+    </w:p>
+    <w:p>
+      <w:r>
+        <w:t>Definition</w:t>
+      </w:r>
+      <w:r>
+        <w:t xml:space="preserve"> and usage</w:t>
+      </w:r>
+      <w:r>
+        <w:t>:</w:t>
+      </w:r>
+    </w:p>
+    <w:p>
+      <w:r>
+        <w:t xml:space="preserve">The git commit function </w:t>
+      </w:r>
+      <w:r>
+        <w:t>a</w:t>
+      </w:r>
+      <w:r>
+        <w:t xml:space="preserve">llows this </w:t>
+      </w:r>
+      <w:r>
+        <w:t>current node</w:t>
+      </w:r>
+      <w:r>
+        <w:t xml:space="preserve"> to be joined to previous </w:t>
+      </w:r>
+      <w:r>
+        <w:t>node</w:t>
+      </w:r>
+      <w:r>
+        <w:t xml:space="preserve"> rather than as a separate one</w:t>
+      </w:r>
+      <w:r>
+        <w:t>.</w:t>
+      </w:r>
+    </w:p>
+    <w:p>
+      <w:r>
+        <w:t>Syntax:</w:t>
+      </w:r>
+    </w:p>
+    <w:p>
+      <w:r>
+        <w:t>git commit -</w:t>
+      </w:r>
+      <w:proofErr w:type="gramStart"/>
+      <w:r>
+        <w:t>m</w:t>
+      </w:r>
+      <w:proofErr w:type="gramEnd"/>
+      <w:r>
+        <w:t xml:space="preserve"> </w:t>
+      </w:r>
+    </w:p>
+    <w:p>
+      <w:r>
+        <w:t>Screenshot:</w:t>
+      </w:r>
+    </w:p>
     <w:p/>
     <w:p/>
     <w:sectPr>
@@ -452,7 +530,7 @@
 </file>
 
 <file path=word/numbering.xml><?xml version="1.0" encoding="utf-8"?>
-<w:numbering xmlns:wpc="http://schemas.microsoft.com/office/word/2010/wordprocessingCanvas" xmlns:cx="http://schemas.microsoft.com/office/drawing/2014/chartex" xmlns:cx1="http://schemas.microsoft.com/office/drawing/2015/9/8/chartex" xmlns:cx2="http://schemas.microsoft.com/office/drawing/2015/10/21/chartex" xmlns:cx3="http://schemas.microsoft.com/office/drawing/2016/5/9/chartex" xmlns:cx4="http://schemas.microsoft.com/office/drawing/2016/5/10/chartex" xmlns:cx5="http://schemas.microsoft.com/office/drawing/2016/5/11/chartex" xmlns:cx6="http://schemas.microsoft.com/office/drawing/2016/5/12/chartex" xmlns:cx7="http://schemas.microsoft.com/office/drawing/2016/5/13/chartex" xmlns:cx8="http://schemas.microsoft.com/office/drawing/2016/5/14/chartex" xmlns:mc="http://schemas.openxmlformats.org/markup-compatibility/2006" xmlns:aink="http://schemas.microsoft.com/office/drawing/2016/ink" xmlns:am3d="http://schemas.microsoft.com/office/drawing/2017/model3d" xmlns:o="urn:schemas-microsoft-com:office:office" xmlns:r="http://schemas.openxmlformats.org/officeDocument/2006/relationships" xmlns:m="http://schemas.openxmlformats.org/officeDocument/2006/math" xmlns:v="urn:schemas-microsoft-com:vml" xmlns:wp14="http://schemas.microsoft.com/office/word/2010/wordprocessingDrawing" xmlns:wp="http://schemas.openxmlformats.org/drawingml/2006/wordprocessingDrawing" xmlns:w10="urn:schemas-microsoft-com:office:word" xmlns:w="http://schemas.openxmlformats.org/wordprocessingml/2006/main" xmlns:w14="http://schemas.microsoft.com/office/word/2010/wordml" xmlns:w15="http://schemas.microsoft.com/office/word/2012/wordml" xmlns:w16cex="http://schemas.microsoft.com/office/word/2018/wordml/cex" xmlns:w16cid="http://schemas.microsoft.com/office/word/2016/wordml/cid" xmlns:w16="http://schemas.microsoft.com/office/word/2018/wordml" xmlns:w16sdtdh="http://schemas.microsoft.com/office/word/2020/wordml/sdtdatahash" xmlns:w16se="http://schemas.microsoft.com/office/word/2015/wordml/symex" xmlns:wpg="http://schemas.microsoft.com/office/word/2010/wordprocessingGroup" xmlns:wpi="http://schemas.microsoft.com/office/word/2010/wordprocessingInk" xmlns:wne="http://schemas.microsoft.com/office/word/2006/wordml" xmlns:wps="http://schemas.microsoft.com/office/word/2010/wordprocessingShape" mc:Ignorable="w14 w15 w16se w16cid w16 w16cex w16sdtdh wp14">
+<w:numbering xmlns:wpc="http://schemas.microsoft.com/office/word/2010/wordprocessingCanvas" xmlns:cx="http://schemas.microsoft.com/office/drawing/2014/chartex" xmlns:cx1="http://schemas.microsoft.com/office/drawing/2015/9/8/chartex" xmlns:cx2="http://schemas.microsoft.com/office/drawing/2015/10/21/chartex" xmlns:cx3="http://schemas.microsoft.com/office/drawing/2016/5/9/chartex" xmlns:cx4="http://schemas.microsoft.com/office/drawing/2016/5/10/chartex" xmlns:cx5="http://schemas.microsoft.com/office/drawing/2016/5/11/chartex" xmlns:cx6="http://schemas.microsoft.com/office/drawing/2016/5/12/chartex" xmlns:cx7="http://schemas.microsoft.com/office/drawing/2016/5/13/chartex" xmlns:cx8="http://schemas.microsoft.com/office/drawing/2016/5/14/chartex" xmlns:mc="http://schemas.openxmlformats.org/markup-compatibility/2006" xmlns:aink="http://schemas.microsoft.com/office/drawing/2016/ink" xmlns:am3d="http://schemas.microsoft.com/office/drawing/2017/model3d" xmlns:o="urn:schemas-microsoft-com:office:office" xmlns:oel="http://schemas.microsoft.com/office/2019/extlst" xmlns:r="http://schemas.openxmlformats.org/officeDocument/2006/relationships" xmlns:m="http://schemas.openxmlformats.org/officeDocument/2006/math" xmlns:v="urn:schemas-microsoft-com:vml" xmlns:wp14="http://schemas.microsoft.com/office/word/2010/wordprocessingDrawing" xmlns:wp="http://schemas.openxmlformats.org/drawingml/2006/wordprocessingDrawing" xmlns:w10="urn:schemas-microsoft-com:office:word" xmlns:w="http://schemas.openxmlformats.org/wordprocessingml/2006/main" xmlns:w14="http://schemas.microsoft.com/office/word/2010/wordml" xmlns:w15="http://schemas.microsoft.com/office/word/2012/wordml" xmlns:w16cex="http://schemas.microsoft.com/office/word/2018/wordml/cex" xmlns:w16cid="http://schemas.microsoft.com/office/word/2016/wordml/cid" xmlns:w16="http://schemas.microsoft.com/office/word/2018/wordml" xmlns:w16sdtdh="http://schemas.microsoft.com/office/word/2020/wordml/sdtdatahash" xmlns:w16se="http://schemas.microsoft.com/office/word/2015/wordml/symex" xmlns:wpg="http://schemas.microsoft.com/office/word/2010/wordprocessingGroup" xmlns:wpi="http://schemas.microsoft.com/office/word/2010/wordprocessingInk" xmlns:wne="http://schemas.microsoft.com/office/word/2006/wordml" xmlns:wps="http://schemas.microsoft.com/office/word/2010/wordprocessingShape" mc:Ignorable="w14 w15 w16se w16cid w16 w16cex w16sdtdh wp14">
   <w:abstractNum w:abstractNumId="0" w15:restartNumberingAfterBreak="0">
     <w:nsid w:val="03B01545"/>
     <w:multiLevelType w:val="hybridMultilevel"/>
@@ -542,7 +620,7 @@
       </w:pPr>
     </w:lvl>
   </w:abstractNum>
-  <w:num w:numId="1">
+  <w:num w:numId="1" w16cid:durableId="307320551">
     <w:abstractNumId w:val="0"/>
   </w:num>
 </w:numbering>
@@ -946,6 +1024,7 @@
   <w:style w:type="paragraph" w:default="1" w:styleId="Normal">
     <w:name w:val="Normal"/>
     <w:qFormat/>
+    <w:rsid w:val="00662DBA"/>
   </w:style>
   <w:style w:type="paragraph" w:styleId="Heading1">
     <w:name w:val="heading 1"/>
@@ -993,7 +1072,6 @@
   <w:style w:type="character" w:default="1" w:styleId="DefaultParagraphFont">
     <w:name w:val="Default Paragraph Font"/>
     <w:uiPriority w:val="1"/>
-    <w:semiHidden/>
     <w:unhideWhenUsed/>
   </w:style>
   <w:style w:type="table" w:default="1" w:styleId="TableNormal">

</xml_diff>

<commit_message>
Added text for 4.Commit again
</commit_message>
<xml_diff>
--- a/gitGuide.docx
+++ b/gitGuide.docx
@@ -1,6 +1,6 @@
 
 <file path=word/document.xml><?xml version="1.0" encoding="utf-8"?>
-<w:document xmlns:wpc="http://schemas.microsoft.com/office/word/2010/wordprocessingCanvas" xmlns:cx="http://schemas.microsoft.com/office/drawing/2014/chartex" xmlns:cx1="http://schemas.microsoft.com/office/drawing/2015/9/8/chartex" xmlns:cx2="http://schemas.microsoft.com/office/drawing/2015/10/21/chartex" xmlns:cx3="http://schemas.microsoft.com/office/drawing/2016/5/9/chartex" xmlns:cx4="http://schemas.microsoft.com/office/drawing/2016/5/10/chartex" xmlns:cx5="http://schemas.microsoft.com/office/drawing/2016/5/11/chartex" xmlns:cx6="http://schemas.microsoft.com/office/drawing/2016/5/12/chartex" xmlns:cx7="http://schemas.microsoft.com/office/drawing/2016/5/13/chartex" xmlns:cx8="http://schemas.microsoft.com/office/drawing/2016/5/14/chartex" xmlns:mc="http://schemas.openxmlformats.org/markup-compatibility/2006" xmlns:aink="http://schemas.microsoft.com/office/drawing/2016/ink" xmlns:am3d="http://schemas.microsoft.com/office/drawing/2017/model3d" xmlns:o="urn:schemas-microsoft-com:office:office" xmlns:oel="http://schemas.microsoft.com/office/2019/extlst" xmlns:r="http://schemas.openxmlformats.org/officeDocument/2006/relationships" xmlns:m="http://schemas.openxmlformats.org/officeDocument/2006/math" xmlns:v="urn:schemas-microsoft-com:vml" xmlns:wp14="http://schemas.microsoft.com/office/word/2010/wordprocessingDrawing" xmlns:wp="http://schemas.openxmlformats.org/drawingml/2006/wordprocessingDrawing" xmlns:w10="urn:schemas-microsoft-com:office:word" xmlns:w="http://schemas.openxmlformats.org/wordprocessingml/2006/main" xmlns:w14="http://schemas.microsoft.com/office/word/2010/wordml" xmlns:w15="http://schemas.microsoft.com/office/word/2012/wordml" xmlns:w16cex="http://schemas.microsoft.com/office/word/2018/wordml/cex" xmlns:w16cid="http://schemas.microsoft.com/office/word/2016/wordml/cid" xmlns:w16="http://schemas.microsoft.com/office/word/2018/wordml" xmlns:w16sdtdh="http://schemas.microsoft.com/office/word/2020/wordml/sdtdatahash" xmlns:w16se="http://schemas.microsoft.com/office/word/2015/wordml/symex" xmlns:wpg="http://schemas.microsoft.com/office/word/2010/wordprocessingGroup" xmlns:wpi="http://schemas.microsoft.com/office/word/2010/wordprocessingInk" xmlns:wne="http://schemas.microsoft.com/office/word/2006/wordml" xmlns:wps="http://schemas.microsoft.com/office/word/2010/wordprocessingShape" mc:Ignorable="w14 w15 w16se w16cid w16 w16cex w16sdtdh wp14">
+<w:document xmlns:wpc="http://schemas.microsoft.com/office/word/2010/wordprocessingCanvas" xmlns:cx="http://schemas.microsoft.com/office/drawing/2014/chartex" xmlns:cx1="http://schemas.microsoft.com/office/drawing/2015/9/8/chartex" xmlns:cx2="http://schemas.microsoft.com/office/drawing/2015/10/21/chartex" xmlns:cx3="http://schemas.microsoft.com/office/drawing/2016/5/9/chartex" xmlns:cx4="http://schemas.microsoft.com/office/drawing/2016/5/10/chartex" xmlns:cx5="http://schemas.microsoft.com/office/drawing/2016/5/11/chartex" xmlns:cx6="http://schemas.microsoft.com/office/drawing/2016/5/12/chartex" xmlns:cx7="http://schemas.microsoft.com/office/drawing/2016/5/13/chartex" xmlns:cx8="http://schemas.microsoft.com/office/drawing/2016/5/14/chartex" xmlns:mc="http://schemas.openxmlformats.org/markup-compatibility/2006" xmlns:aink="http://schemas.microsoft.com/office/drawing/2016/ink" xmlns:am3d="http://schemas.microsoft.com/office/drawing/2017/model3d" xmlns:o="urn:schemas-microsoft-com:office:office" xmlns:r="http://schemas.openxmlformats.org/officeDocument/2006/relationships" xmlns:m="http://schemas.openxmlformats.org/officeDocument/2006/math" xmlns:v="urn:schemas-microsoft-com:vml" xmlns:wp14="http://schemas.microsoft.com/office/word/2010/wordprocessingDrawing" xmlns:wp="http://schemas.openxmlformats.org/drawingml/2006/wordprocessingDrawing" xmlns:w10="urn:schemas-microsoft-com:office:word" xmlns:w="http://schemas.openxmlformats.org/wordprocessingml/2006/main" xmlns:w14="http://schemas.microsoft.com/office/word/2010/wordml" xmlns:w15="http://schemas.microsoft.com/office/word/2012/wordml" xmlns:w16cex="http://schemas.microsoft.com/office/word/2018/wordml/cex" xmlns:w16cid="http://schemas.microsoft.com/office/word/2016/wordml/cid" xmlns:w16="http://schemas.microsoft.com/office/word/2018/wordml" xmlns:w16sdtdh="http://schemas.microsoft.com/office/word/2020/wordml/sdtdatahash" xmlns:w16se="http://schemas.microsoft.com/office/word/2015/wordml/symex" xmlns:wpg="http://schemas.microsoft.com/office/word/2010/wordprocessingGroup" xmlns:wpi="http://schemas.microsoft.com/office/word/2010/wordprocessingInk" xmlns:wne="http://schemas.microsoft.com/office/word/2006/wordml" xmlns:wps="http://schemas.microsoft.com/office/word/2010/wordprocessingShape" mc:Ignorable="w14 w15 w16se w16cid w16 w16cex w16sdtdh wp14">
   <w:body>
     <w:p>
       <w:pPr>
@@ -470,46 +470,67 @@
     </w:p>
     <w:p>
       <w:r>
-        <w:t xml:space="preserve">The git commit function </w:t>
-      </w:r>
-      <w:r>
-        <w:t>a</w:t>
-      </w:r>
-      <w:r>
-        <w:t xml:space="preserve">llows this </w:t>
-      </w:r>
-      <w:r>
-        <w:t>current node</w:t>
-      </w:r>
-      <w:r>
-        <w:t xml:space="preserve"> to be joined to previous </w:t>
-      </w:r>
-      <w:r>
-        <w:t>node</w:t>
-      </w:r>
-      <w:r>
-        <w:t xml:space="preserve"> rather than as a separate one</w:t>
-      </w:r>
-      <w:r>
+        <w:t xml:space="preserve">The commit command allows the user to upload the files </w:t>
+      </w:r>
+      <w:r>
+        <w:t xml:space="preserve">in the working directory </w:t>
+      </w:r>
+      <w:r>
+        <w:t>and uploads them to the previous node.</w:t>
+      </w:r>
+    </w:p>
+    <w:p>
+      <w:pPr>
+        <w:rPr>
+          <w:rStyle w:val="eop"/>
+          <w:rFonts w:ascii="Calibri" w:hAnsi="Calibri" w:cs="Calibri"/>
+          <w:color w:val="000000"/>
+          <w:shd w:val="clear" w:color="auto" w:fill="FFFFFF"/>
+        </w:rPr>
+      </w:pPr>
+      <w:r>
+        <w:rPr>
+          <w:rStyle w:val="normaltextrun"/>
+          <w:rFonts w:ascii="Calibri" w:hAnsi="Calibri" w:cs="Calibri"/>
+          <w:color w:val="000000"/>
+          <w:shd w:val="clear" w:color="auto" w:fill="FFFFFF"/>
+        </w:rPr>
+        <w:t>Will enter editor mode to enter multiline comment</w:t>
+      </w:r>
+      <w:r>
+        <w:rPr>
+          <w:rStyle w:val="normaltextrun"/>
+          <w:rFonts w:ascii="Calibri" w:hAnsi="Calibri" w:cs="Calibri"/>
+          <w:color w:val="000000"/>
+          <w:shd w:val="clear" w:color="auto" w:fill="FFFFFF"/>
+        </w:rPr>
         <w:t>.</w:t>
       </w:r>
     </w:p>
     <w:p>
       <w:r>
+        <w:t>W</w:t>
+      </w:r>
+      <w:r>
+        <w:t xml:space="preserve">ill add the label to this specific commit.  </w:t>
+      </w:r>
+    </w:p>
+    <w:p>
+      <w:r>
+        <w:t xml:space="preserve">Should be useful names, not only for you but for anyone else who might read your code.  If you omit a label, git will force you to assign a label and will open an editor.  </w:t>
+      </w:r>
+    </w:p>
+    <w:p>
+      <w:r>
         <w:t>Syntax:</w:t>
       </w:r>
     </w:p>
     <w:p>
       <w:r>
-        <w:t>git commit -</w:t>
-      </w:r>
-      <w:proofErr w:type="gramStart"/>
-      <w:r>
-        <w:t>m</w:t>
-      </w:r>
-      <w:proofErr w:type="gramEnd"/>
-      <w:r>
-        <w:t xml:space="preserve"> </w:t>
+        <w:t xml:space="preserve">git commit -m </w:t>
+      </w:r>
+      <w:r>
+        <w:t>“&lt;Commit name”</w:t>
       </w:r>
     </w:p>
     <w:p>
@@ -517,6 +538,7 @@
         <w:t>Screenshot:</w:t>
       </w:r>
     </w:p>
+    <w:p/>
     <w:p/>
     <w:p/>
     <w:sectPr>
@@ -530,7 +552,7 @@
 </file>
 
 <file path=word/numbering.xml><?xml version="1.0" encoding="utf-8"?>
-<w:numbering xmlns:wpc="http://schemas.microsoft.com/office/word/2010/wordprocessingCanvas" xmlns:cx="http://schemas.microsoft.com/office/drawing/2014/chartex" xmlns:cx1="http://schemas.microsoft.com/office/drawing/2015/9/8/chartex" xmlns:cx2="http://schemas.microsoft.com/office/drawing/2015/10/21/chartex" xmlns:cx3="http://schemas.microsoft.com/office/drawing/2016/5/9/chartex" xmlns:cx4="http://schemas.microsoft.com/office/drawing/2016/5/10/chartex" xmlns:cx5="http://schemas.microsoft.com/office/drawing/2016/5/11/chartex" xmlns:cx6="http://schemas.microsoft.com/office/drawing/2016/5/12/chartex" xmlns:cx7="http://schemas.microsoft.com/office/drawing/2016/5/13/chartex" xmlns:cx8="http://schemas.microsoft.com/office/drawing/2016/5/14/chartex" xmlns:mc="http://schemas.openxmlformats.org/markup-compatibility/2006" xmlns:aink="http://schemas.microsoft.com/office/drawing/2016/ink" xmlns:am3d="http://schemas.microsoft.com/office/drawing/2017/model3d" xmlns:o="urn:schemas-microsoft-com:office:office" xmlns:oel="http://schemas.microsoft.com/office/2019/extlst" xmlns:r="http://schemas.openxmlformats.org/officeDocument/2006/relationships" xmlns:m="http://schemas.openxmlformats.org/officeDocument/2006/math" xmlns:v="urn:schemas-microsoft-com:vml" xmlns:wp14="http://schemas.microsoft.com/office/word/2010/wordprocessingDrawing" xmlns:wp="http://schemas.openxmlformats.org/drawingml/2006/wordprocessingDrawing" xmlns:w10="urn:schemas-microsoft-com:office:word" xmlns:w="http://schemas.openxmlformats.org/wordprocessingml/2006/main" xmlns:w14="http://schemas.microsoft.com/office/word/2010/wordml" xmlns:w15="http://schemas.microsoft.com/office/word/2012/wordml" xmlns:w16cex="http://schemas.microsoft.com/office/word/2018/wordml/cex" xmlns:w16cid="http://schemas.microsoft.com/office/word/2016/wordml/cid" xmlns:w16="http://schemas.microsoft.com/office/word/2018/wordml" xmlns:w16sdtdh="http://schemas.microsoft.com/office/word/2020/wordml/sdtdatahash" xmlns:w16se="http://schemas.microsoft.com/office/word/2015/wordml/symex" xmlns:wpg="http://schemas.microsoft.com/office/word/2010/wordprocessingGroup" xmlns:wpi="http://schemas.microsoft.com/office/word/2010/wordprocessingInk" xmlns:wne="http://schemas.microsoft.com/office/word/2006/wordml" xmlns:wps="http://schemas.microsoft.com/office/word/2010/wordprocessingShape" mc:Ignorable="w14 w15 w16se w16cid w16 w16cex w16sdtdh wp14">
+<w:numbering xmlns:wpc="http://schemas.microsoft.com/office/word/2010/wordprocessingCanvas" xmlns:cx="http://schemas.microsoft.com/office/drawing/2014/chartex" xmlns:cx1="http://schemas.microsoft.com/office/drawing/2015/9/8/chartex" xmlns:cx2="http://schemas.microsoft.com/office/drawing/2015/10/21/chartex" xmlns:cx3="http://schemas.microsoft.com/office/drawing/2016/5/9/chartex" xmlns:cx4="http://schemas.microsoft.com/office/drawing/2016/5/10/chartex" xmlns:cx5="http://schemas.microsoft.com/office/drawing/2016/5/11/chartex" xmlns:cx6="http://schemas.microsoft.com/office/drawing/2016/5/12/chartex" xmlns:cx7="http://schemas.microsoft.com/office/drawing/2016/5/13/chartex" xmlns:cx8="http://schemas.microsoft.com/office/drawing/2016/5/14/chartex" xmlns:mc="http://schemas.openxmlformats.org/markup-compatibility/2006" xmlns:aink="http://schemas.microsoft.com/office/drawing/2016/ink" xmlns:am3d="http://schemas.microsoft.com/office/drawing/2017/model3d" xmlns:o="urn:schemas-microsoft-com:office:office" xmlns:r="http://schemas.openxmlformats.org/officeDocument/2006/relationships" xmlns:m="http://schemas.openxmlformats.org/officeDocument/2006/math" xmlns:v="urn:schemas-microsoft-com:vml" xmlns:wp14="http://schemas.microsoft.com/office/word/2010/wordprocessingDrawing" xmlns:wp="http://schemas.openxmlformats.org/drawingml/2006/wordprocessingDrawing" xmlns:w10="urn:schemas-microsoft-com:office:word" xmlns:w="http://schemas.openxmlformats.org/wordprocessingml/2006/main" xmlns:w14="http://schemas.microsoft.com/office/word/2010/wordml" xmlns:w15="http://schemas.microsoft.com/office/word/2012/wordml" xmlns:w16cex="http://schemas.microsoft.com/office/word/2018/wordml/cex" xmlns:w16cid="http://schemas.microsoft.com/office/word/2016/wordml/cid" xmlns:w16="http://schemas.microsoft.com/office/word/2018/wordml" xmlns:w16sdtdh="http://schemas.microsoft.com/office/word/2020/wordml/sdtdatahash" xmlns:w16se="http://schemas.microsoft.com/office/word/2015/wordml/symex" xmlns:wpg="http://schemas.microsoft.com/office/word/2010/wordprocessingGroup" xmlns:wpi="http://schemas.microsoft.com/office/word/2010/wordprocessingInk" xmlns:wne="http://schemas.microsoft.com/office/word/2006/wordml" xmlns:wps="http://schemas.microsoft.com/office/word/2010/wordprocessingShape" mc:Ignorable="w14 w15 w16se w16cid w16 w16cex w16sdtdh wp14">
   <w:abstractNum w:abstractNumId="0" w15:restartNumberingAfterBreak="0">
     <w:nsid w:val="03B01545"/>
     <w:multiLevelType w:val="hybridMultilevel"/>
@@ -620,7 +642,7 @@
       </w:pPr>
     </w:lvl>
   </w:abstractNum>
-  <w:num w:numId="1" w16cid:durableId="307320551">
+  <w:num w:numId="1">
     <w:abstractNumId w:val="0"/>
   </w:num>
 </w:numbering>
@@ -1072,6 +1094,7 @@
   <w:style w:type="character" w:default="1" w:styleId="DefaultParagraphFont">
     <w:name w:val="Default Paragraph Font"/>
     <w:uiPriority w:val="1"/>
+    <w:semiHidden/>
     <w:unhideWhenUsed/>
   </w:style>
   <w:style w:type="table" w:default="1" w:styleId="TableNormal">
@@ -1131,6 +1154,16 @@
       <w:ind w:left="720"/>
       <w:contextualSpacing/>
     </w:pPr>
+  </w:style>
+  <w:style w:type="character" w:customStyle="1" w:styleId="normaltextrun">
+    <w:name w:val="normaltextrun"/>
+    <w:basedOn w:val="DefaultParagraphFont"/>
+    <w:rsid w:val="0013799C"/>
+  </w:style>
+  <w:style w:type="character" w:customStyle="1" w:styleId="eop">
+    <w:name w:val="eop"/>
+    <w:basedOn w:val="DefaultParagraphFont"/>
+    <w:rsid w:val="0013799C"/>
   </w:style>
 </w:styles>
 </file>

</xml_diff>

<commit_message>
Add text for 5. Remote and 6.Push
</commit_message>
<xml_diff>
--- a/gitGuide.docx
+++ b/gitGuide.docx
@@ -220,7 +220,6 @@
     </w:p>
     <w:p>
       <w:r>
-        <w:lastRenderedPageBreak/>
         <w:t>Screenshot:</w:t>
       </w:r>
       <w:r>
@@ -229,14 +228,16 @@
         </w:rPr>
         <w:t xml:space="preserve"> </w:t>
       </w:r>
+    </w:p>
+    <w:p>
       <w:r>
         <w:rPr>
           <w:noProof/>
         </w:rPr>
         <w:drawing>
-          <wp:inline distT="0" distB="0" distL="0" distR="0" wp14:anchorId="7C142160" wp14:editId="2B516207">
-            <wp:extent cx="5534797" cy="3591426"/>
-            <wp:effectExtent l="0" t="0" r="8890" b="9525"/>
+          <wp:inline distT="0" distB="0" distL="0" distR="0" wp14:anchorId="46226379" wp14:editId="6CAE328E">
+            <wp:extent cx="4814748" cy="3124200"/>
+            <wp:effectExtent l="0" t="0" r="5080" b="0"/>
             <wp:docPr id="2" name="Picture 2"/>
             <wp:cNvGraphicFramePr>
               <a:graphicFrameLocks xmlns:a="http://schemas.openxmlformats.org/drawingml/2006/main" noChangeAspect="1"/>
@@ -263,7 +264,7 @@
                   <pic:spPr>
                     <a:xfrm>
                       <a:off x="0" y="0"/>
-                      <a:ext cx="5534797" cy="3591426"/>
+                      <a:ext cx="4830694" cy="3134547"/>
                     </a:xfrm>
                     <a:prstGeom prst="rect">
                       <a:avLst/>
@@ -276,7 +277,6 @@
         </w:drawing>
       </w:r>
     </w:p>
-    <w:p/>
     <w:p>
       <w:pPr>
         <w:pStyle w:val="Heading2"/>
@@ -286,6 +286,7 @@
         </w:numPr>
       </w:pPr>
       <w:r>
+        <w:lastRenderedPageBreak/>
         <w:t xml:space="preserve">Status </w:t>
       </w:r>
     </w:p>
@@ -440,11 +441,6 @@
       </w:r>
     </w:p>
     <w:p>
-      <w:r>
-        <w:br w:type="page"/>
-      </w:r>
-    </w:p>
-    <w:p>
       <w:pPr>
         <w:pStyle w:val="Heading2"/>
         <w:numPr>
@@ -453,7 +449,6 @@
         </w:numPr>
       </w:pPr>
       <w:r>
-        <w:lastRenderedPageBreak/>
         <w:t xml:space="preserve">Commit </w:t>
       </w:r>
     </w:p>
@@ -495,55 +490,428 @@
           <w:color w:val="000000"/>
           <w:shd w:val="clear" w:color="auto" w:fill="FFFFFF"/>
         </w:rPr>
-        <w:t>Will enter editor mode to enter multiline comment</w:t>
-      </w:r>
-      <w:r>
-        <w:rPr>
-          <w:rStyle w:val="normaltextrun"/>
-          <w:rFonts w:ascii="Calibri" w:hAnsi="Calibri" w:cs="Calibri"/>
+        <w:t>Will enter editor mode to enter multiline comment.</w:t>
+      </w:r>
+    </w:p>
+    <w:p>
+      <w:r>
+        <w:t>W</w:t>
+      </w:r>
+      <w:r>
+        <w:t xml:space="preserve">ill add the label to this specific commit.  </w:t>
+      </w:r>
+    </w:p>
+    <w:p>
+      <w:r>
+        <w:t xml:space="preserve">Should be useful names, not only for you but for anyone else who might read your code.  If you omit a label, git will force you to assign a label and will open an editor.  </w:t>
+      </w:r>
+    </w:p>
+    <w:p>
+      <w:r>
+        <w:t>Syntax:</w:t>
+      </w:r>
+    </w:p>
+    <w:p>
+      <w:r>
+        <w:t xml:space="preserve">git commit -m </w:t>
+      </w:r>
+      <w:r>
+        <w:t>“&lt;Commit name”</w:t>
+      </w:r>
+    </w:p>
+    <w:p>
+      <w:r>
+        <w:t>Screenshot:</w:t>
+      </w:r>
+    </w:p>
+    <w:p/>
+    <w:p/>
+    <w:p/>
+    <w:p/>
+    <w:p/>
+    <w:p>
+      <w:pPr>
+        <w:tabs>
+          <w:tab w:val="left" w:pos="3300"/>
+        </w:tabs>
+      </w:pPr>
+      <w:r>
+        <w:tab/>
+      </w:r>
+    </w:p>
+    <w:p>
+      <w:r>
+        <w:rPr>
+          <w:noProof/>
+        </w:rPr>
+        <w:lastRenderedPageBreak/>
+        <w:drawing>
+          <wp:anchor distT="0" distB="0" distL="114300" distR="114300" simplePos="0" relativeHeight="251658240" behindDoc="1" locked="0" layoutInCell="1" allowOverlap="1" wp14:anchorId="7596A262" wp14:editId="7FEE729A">
+            <wp:simplePos x="0" y="0"/>
+            <wp:positionH relativeFrom="column">
+              <wp:posOffset>0</wp:posOffset>
+            </wp:positionH>
+            <wp:positionV relativeFrom="paragraph">
+              <wp:posOffset>0</wp:posOffset>
+            </wp:positionV>
+            <wp:extent cx="4924425" cy="3970451"/>
+            <wp:effectExtent l="0" t="0" r="0" b="0"/>
+            <wp:wrapTight wrapText="bothSides">
+              <wp:wrapPolygon edited="0">
+                <wp:start x="0" y="0"/>
+                <wp:lineTo x="0" y="21455"/>
+                <wp:lineTo x="21475" y="21455"/>
+                <wp:lineTo x="21475" y="0"/>
+                <wp:lineTo x="0" y="0"/>
+              </wp:wrapPolygon>
+            </wp:wrapTight>
+            <wp:docPr id="5" name="Picture 5"/>
+            <wp:cNvGraphicFramePr>
+              <a:graphicFrameLocks xmlns:a="http://schemas.openxmlformats.org/drawingml/2006/main" noChangeAspect="1"/>
+            </wp:cNvGraphicFramePr>
+            <a:graphic xmlns:a="http://schemas.openxmlformats.org/drawingml/2006/main">
+              <a:graphicData uri="http://schemas.openxmlformats.org/drawingml/2006/picture">
+                <pic:pic xmlns:pic="http://schemas.openxmlformats.org/drawingml/2006/picture">
+                  <pic:nvPicPr>
+                    <pic:cNvPr id="5" name="Picture 5"/>
+                    <pic:cNvPicPr/>
+                  </pic:nvPicPr>
+                  <pic:blipFill rotWithShape="1">
+                    <a:blip r:embed="rId8">
+                      <a:extLst>
+                        <a:ext uri="{28A0092B-C50C-407E-A947-70E740481C1C}">
+                          <a14:useLocalDpi xmlns:a14="http://schemas.microsoft.com/office/drawing/2010/main" val="0"/>
+                        </a:ext>
+                      </a:extLst>
+                    </a:blip>
+                    <a:srcRect r="50081"/>
+                    <a:stretch/>
+                  </pic:blipFill>
+                  <pic:spPr bwMode="auto">
+                    <a:xfrm>
+                      <a:off x="0" y="0"/>
+                      <a:ext cx="4924425" cy="3970451"/>
+                    </a:xfrm>
+                    <a:prstGeom prst="rect">
+                      <a:avLst/>
+                    </a:prstGeom>
+                    <a:ln>
+                      <a:noFill/>
+                    </a:ln>
+                    <a:extLst>
+                      <a:ext uri="{53640926-AAD7-44D8-BBD7-CCE9431645EC}">
+                        <a14:shadowObscured xmlns:a14="http://schemas.microsoft.com/office/drawing/2010/main"/>
+                      </a:ext>
+                    </a:extLst>
+                  </pic:spPr>
+                </pic:pic>
+              </a:graphicData>
+            </a:graphic>
+          </wp:anchor>
+        </w:drawing>
+      </w:r>
+    </w:p>
+    <w:p>
+      <w:pPr>
+        <w:pStyle w:val="Heading2"/>
+        <w:numPr>
+          <w:ilvl w:val="0"/>
+          <w:numId w:val="1"/>
+        </w:numPr>
+      </w:pPr>
+      <w:r>
+        <w:t xml:space="preserve">Remote </w:t>
+      </w:r>
+    </w:p>
+    <w:p>
+      <w:r>
+        <w:t>Definition and usage</w:t>
+      </w:r>
+      <w:r>
+        <w:t xml:space="preserve">: </w:t>
+      </w:r>
+    </w:p>
+    <w:p>
+      <w:r>
+        <w:t>Lists repositories on remote server</w:t>
+      </w:r>
+      <w:r>
+        <w:t xml:space="preserve"> and c</w:t>
+      </w:r>
+      <w:r>
+        <w:t>reate a new remote repository. </w:t>
+      </w:r>
+    </w:p>
+    <w:p>
+      <w:r>
+        <w:t xml:space="preserve">Syntax: </w:t>
+      </w:r>
+    </w:p>
+    <w:p>
+      <w:pPr>
+        <w:rPr>
+          <w:rStyle w:val="eop"/>
           <w:color w:val="000000"/>
           <w:shd w:val="clear" w:color="auto" w:fill="FFFFFF"/>
         </w:rPr>
+      </w:pPr>
+      <w:r>
+        <w:rPr>
+          <w:rStyle w:val="normaltextrun"/>
+          <w:color w:val="000000"/>
+          <w:shd w:val="clear" w:color="auto" w:fill="FFFFFF"/>
+        </w:rPr>
+        <w:t>git remote -v</w:t>
+      </w:r>
+      <w:r>
+        <w:rPr>
+          <w:rStyle w:val="eop"/>
+          <w:color w:val="000000"/>
+          <w:shd w:val="clear" w:color="auto" w:fill="FFFFFF"/>
+        </w:rPr>
+        <w:t> </w:t>
+      </w:r>
+    </w:p>
+    <w:p>
+      <w:r>
+        <w:rPr>
+          <w:rStyle w:val="normaltextrun"/>
+          <w:color w:val="000000"/>
+          <w:shd w:val="clear" w:color="auto" w:fill="FFFFFF"/>
+        </w:rPr>
+        <w:t>git remote add &lt;name&gt; &lt;</w:t>
+      </w:r>
+      <w:proofErr w:type="spellStart"/>
+      <w:r>
+        <w:rPr>
+          <w:rStyle w:val="normaltextrun"/>
+          <w:color w:val="000000"/>
+          <w:shd w:val="clear" w:color="auto" w:fill="FFFFFF"/>
+        </w:rPr>
+        <w:t>url</w:t>
+      </w:r>
+      <w:proofErr w:type="spellEnd"/>
+      <w:r>
+        <w:rPr>
+          <w:rStyle w:val="normaltextrun"/>
+          <w:color w:val="000000"/>
+          <w:shd w:val="clear" w:color="auto" w:fill="FFFFFF"/>
+        </w:rPr>
+        <w:t>&gt;</w:t>
+      </w:r>
+      <w:r>
+        <w:rPr>
+          <w:rStyle w:val="eop"/>
+          <w:color w:val="000000"/>
+          <w:shd w:val="clear" w:color="auto" w:fill="FFFFFF"/>
+        </w:rPr>
+        <w:t> </w:t>
+      </w:r>
+    </w:p>
+    <w:p>
+      <w:r>
+        <w:t>Screenshot</w:t>
+      </w:r>
+    </w:p>
+    <w:p>
+      <w:r>
+        <w:rPr>
+          <w:noProof/>
+        </w:rPr>
+        <w:drawing>
+          <wp:inline distT="0" distB="0" distL="0" distR="0" wp14:anchorId="1088AEE5" wp14:editId="1C67057D">
+            <wp:extent cx="6181624" cy="790575"/>
+            <wp:effectExtent l="0" t="0" r="0" b="0"/>
+            <wp:docPr id="6" name="Picture 6"/>
+            <wp:cNvGraphicFramePr>
+              <a:graphicFrameLocks xmlns:a="http://schemas.openxmlformats.org/drawingml/2006/main" noChangeAspect="1"/>
+            </wp:cNvGraphicFramePr>
+            <a:graphic xmlns:a="http://schemas.openxmlformats.org/drawingml/2006/main">
+              <a:graphicData uri="http://schemas.openxmlformats.org/drawingml/2006/picture">
+                <pic:pic xmlns:pic="http://schemas.openxmlformats.org/drawingml/2006/picture">
+                  <pic:nvPicPr>
+                    <pic:cNvPr id="6" name="Picture 6"/>
+                    <pic:cNvPicPr/>
+                  </pic:nvPicPr>
+                  <pic:blipFill rotWithShape="1">
+                    <a:blip r:embed="rId9">
+                      <a:extLst>
+                        <a:ext uri="{28A0092B-C50C-407E-A947-70E740481C1C}">
+                          <a14:useLocalDpi xmlns:a14="http://schemas.microsoft.com/office/drawing/2010/main" val="0"/>
+                        </a:ext>
+                      </a:extLst>
+                    </a:blip>
+                    <a:srcRect r="51141"/>
+                    <a:stretch/>
+                  </pic:blipFill>
+                  <pic:spPr bwMode="auto">
+                    <a:xfrm>
+                      <a:off x="0" y="0"/>
+                      <a:ext cx="6198851" cy="792778"/>
+                    </a:xfrm>
+                    <a:prstGeom prst="rect">
+                      <a:avLst/>
+                    </a:prstGeom>
+                    <a:ln>
+                      <a:noFill/>
+                    </a:ln>
+                    <a:extLst>
+                      <a:ext uri="{53640926-AAD7-44D8-BBD7-CCE9431645EC}">
+                        <a14:shadowObscured xmlns:a14="http://schemas.microsoft.com/office/drawing/2010/main"/>
+                      </a:ext>
+                    </a:extLst>
+                  </pic:spPr>
+                </pic:pic>
+              </a:graphicData>
+            </a:graphic>
+          </wp:inline>
+        </w:drawing>
+      </w:r>
+    </w:p>
+    <w:p>
+      <w:pPr>
+        <w:pStyle w:val="Heading2"/>
+        <w:numPr>
+          <w:ilvl w:val="0"/>
+          <w:numId w:val="1"/>
+        </w:numPr>
+      </w:pPr>
+      <w:r>
+        <w:t xml:space="preserve">Push </w:t>
+      </w:r>
+    </w:p>
+    <w:p>
+      <w:r>
+        <w:t>Definition and usage:</w:t>
+      </w:r>
+    </w:p>
+    <w:p>
+      <w:r>
+        <w:t>U</w:t>
+      </w:r>
+      <w:r>
+        <w:t>pdates the remote node with the current node</w:t>
+      </w:r>
+      <w:r>
         <w:t>.</w:t>
       </w:r>
     </w:p>
     <w:p>
       <w:r>
-        <w:t>W</w:t>
-      </w:r>
-      <w:r>
-        <w:t xml:space="preserve">ill add the label to this specific commit.  </w:t>
-      </w:r>
-    </w:p>
-    <w:p>
-      <w:r>
-        <w:t xml:space="preserve">Should be useful names, not only for you but for anyone else who might read your code.  If you omit a label, git will force you to assign a label and will open an editor.  </w:t>
-      </w:r>
-    </w:p>
-    <w:p>
-      <w:r>
         <w:t>Syntax:</w:t>
       </w:r>
     </w:p>
     <w:p>
-      <w:r>
-        <w:t xml:space="preserve">git commit -m </w:t>
-      </w:r>
-      <w:r>
-        <w:t>“&lt;Commit name”</w:t>
-      </w:r>
-    </w:p>
-    <w:p>
-      <w:r>
+      <w:pPr>
+        <w:rPr>
+          <w:rStyle w:val="eop"/>
+          <w:color w:val="000000"/>
+          <w:shd w:val="clear" w:color="auto" w:fill="FFFFFF"/>
+        </w:rPr>
+      </w:pPr>
+      <w:r>
+        <w:rPr>
+          <w:rStyle w:val="normaltextrun"/>
+          <w:color w:val="000000"/>
+          <w:shd w:val="clear" w:color="auto" w:fill="FFFFFF"/>
+        </w:rPr>
+        <w:t>git pu</w:t>
+      </w:r>
+      <w:r>
+        <w:rPr>
+          <w:rStyle w:val="normaltextrun"/>
+          <w:color w:val="000000"/>
+          <w:shd w:val="clear" w:color="auto" w:fill="FFFFFF"/>
+        </w:rPr>
+        <w:t>s</w:t>
+      </w:r>
+      <w:r>
+        <w:rPr>
+          <w:rStyle w:val="normaltextrun"/>
+          <w:color w:val="000000"/>
+          <w:shd w:val="clear" w:color="auto" w:fill="FFFFFF"/>
+        </w:rPr>
+        <w:t>h -u origin master.</w:t>
+      </w:r>
+      <w:r>
+        <w:rPr>
+          <w:rStyle w:val="eop"/>
+          <w:color w:val="000000"/>
+          <w:shd w:val="clear" w:color="auto" w:fill="FFFFFF"/>
+        </w:rPr>
+        <w:t> </w:t>
+      </w:r>
+    </w:p>
+    <w:p>
+      <w:pPr>
+        <w:rPr>
+          <w:rStyle w:val="eop"/>
+          <w:color w:val="000000"/>
+          <w:shd w:val="clear" w:color="auto" w:fill="FFFFFF"/>
+        </w:rPr>
+      </w:pPr>
+      <w:r>
+        <w:rPr>
+          <w:rStyle w:val="eop"/>
+          <w:color w:val="000000"/>
+          <w:shd w:val="clear" w:color="auto" w:fill="FFFFFF"/>
+        </w:rPr>
         <w:t>Screenshot:</w:t>
       </w:r>
     </w:p>
-    <w:p/>
+    <w:p>
+      <w:r>
+        <w:rPr>
+          <w:noProof/>
+        </w:rPr>
+        <w:drawing>
+          <wp:inline distT="0" distB="0" distL="0" distR="0" wp14:anchorId="7272D968" wp14:editId="53A44C95">
+            <wp:extent cx="4924696" cy="1485900"/>
+            <wp:effectExtent l="0" t="0" r="9525" b="0"/>
+            <wp:docPr id="7" name="Picture 7"/>
+            <wp:cNvGraphicFramePr>
+              <a:graphicFrameLocks xmlns:a="http://schemas.openxmlformats.org/drawingml/2006/main" noChangeAspect="1"/>
+            </wp:cNvGraphicFramePr>
+            <a:graphic xmlns:a="http://schemas.openxmlformats.org/drawingml/2006/main">
+              <a:graphicData uri="http://schemas.openxmlformats.org/drawingml/2006/picture">
+                <pic:pic xmlns:pic="http://schemas.openxmlformats.org/drawingml/2006/picture">
+                  <pic:nvPicPr>
+                    <pic:cNvPr id="7" name="Picture 7"/>
+                    <pic:cNvPicPr/>
+                  </pic:nvPicPr>
+                  <pic:blipFill>
+                    <a:blip r:embed="rId10">
+                      <a:extLst>
+                        <a:ext uri="{28A0092B-C50C-407E-A947-70E740481C1C}">
+                          <a14:useLocalDpi xmlns:a14="http://schemas.microsoft.com/office/drawing/2010/main" val="0"/>
+                        </a:ext>
+                      </a:extLst>
+                    </a:blip>
+                    <a:stretch>
+                      <a:fillRect/>
+                    </a:stretch>
+                  </pic:blipFill>
+                  <pic:spPr>
+                    <a:xfrm>
+                      <a:off x="0" y="0"/>
+                      <a:ext cx="4926768" cy="1486525"/>
+                    </a:xfrm>
+                    <a:prstGeom prst="rect">
+                      <a:avLst/>
+                    </a:prstGeom>
+                  </pic:spPr>
+                </pic:pic>
+              </a:graphicData>
+            </a:graphic>
+          </wp:inline>
+        </w:drawing>
+      </w:r>
+    </w:p>
     <w:p/>
     <w:p/>
     <w:sectPr>
       <w:pgSz w:w="11906" w:h="16838"/>
-      <w:pgMar w:top="709" w:right="1440" w:bottom="568" w:left="1440" w:header="708" w:footer="708" w:gutter="0"/>
+      <w:pgMar w:top="426" w:right="1440" w:bottom="284" w:left="1440" w:header="708" w:footer="708" w:gutter="0"/>
       <w:cols w:space="708"/>
       <w:docGrid w:linePitch="360"/>
     </w:sectPr>
@@ -642,8 +1010,160 @@
       </w:pPr>
     </w:lvl>
   </w:abstractNum>
+  <w:abstractNum w:abstractNumId="1" w15:restartNumberingAfterBreak="0">
+    <w:nsid w:val="76BB3879"/>
+    <w:multiLevelType w:val="multilevel"/>
+    <w:tmpl w:val="6DD05032"/>
+    <w:lvl w:ilvl="0">
+      <w:start w:val="1"/>
+      <w:numFmt w:val="bullet"/>
+      <w:lvlText w:val=""/>
+      <w:lvlJc w:val="left"/>
+      <w:pPr>
+        <w:tabs>
+          <w:tab w:val="num" w:pos="720"/>
+        </w:tabs>
+        <w:ind w:left="720" w:hanging="360"/>
+      </w:pPr>
+      <w:rPr>
+        <w:rFonts w:ascii="Symbol" w:hAnsi="Symbol" w:hint="default"/>
+        <w:sz w:val="20"/>
+      </w:rPr>
+    </w:lvl>
+    <w:lvl w:ilvl="1" w:tentative="1">
+      <w:start w:val="1"/>
+      <w:numFmt w:val="bullet"/>
+      <w:lvlText w:val=""/>
+      <w:lvlJc w:val="left"/>
+      <w:pPr>
+        <w:tabs>
+          <w:tab w:val="num" w:pos="1440"/>
+        </w:tabs>
+        <w:ind w:left="1440" w:hanging="360"/>
+      </w:pPr>
+      <w:rPr>
+        <w:rFonts w:ascii="Symbol" w:hAnsi="Symbol" w:hint="default"/>
+        <w:sz w:val="20"/>
+      </w:rPr>
+    </w:lvl>
+    <w:lvl w:ilvl="2" w:tentative="1">
+      <w:start w:val="1"/>
+      <w:numFmt w:val="bullet"/>
+      <w:lvlText w:val=""/>
+      <w:lvlJc w:val="left"/>
+      <w:pPr>
+        <w:tabs>
+          <w:tab w:val="num" w:pos="2160"/>
+        </w:tabs>
+        <w:ind w:left="2160" w:hanging="360"/>
+      </w:pPr>
+      <w:rPr>
+        <w:rFonts w:ascii="Symbol" w:hAnsi="Symbol" w:hint="default"/>
+        <w:sz w:val="20"/>
+      </w:rPr>
+    </w:lvl>
+    <w:lvl w:ilvl="3" w:tentative="1">
+      <w:start w:val="1"/>
+      <w:numFmt w:val="bullet"/>
+      <w:lvlText w:val=""/>
+      <w:lvlJc w:val="left"/>
+      <w:pPr>
+        <w:tabs>
+          <w:tab w:val="num" w:pos="2880"/>
+        </w:tabs>
+        <w:ind w:left="2880" w:hanging="360"/>
+      </w:pPr>
+      <w:rPr>
+        <w:rFonts w:ascii="Symbol" w:hAnsi="Symbol" w:hint="default"/>
+        <w:sz w:val="20"/>
+      </w:rPr>
+    </w:lvl>
+    <w:lvl w:ilvl="4" w:tentative="1">
+      <w:start w:val="1"/>
+      <w:numFmt w:val="bullet"/>
+      <w:lvlText w:val=""/>
+      <w:lvlJc w:val="left"/>
+      <w:pPr>
+        <w:tabs>
+          <w:tab w:val="num" w:pos="3600"/>
+        </w:tabs>
+        <w:ind w:left="3600" w:hanging="360"/>
+      </w:pPr>
+      <w:rPr>
+        <w:rFonts w:ascii="Symbol" w:hAnsi="Symbol" w:hint="default"/>
+        <w:sz w:val="20"/>
+      </w:rPr>
+    </w:lvl>
+    <w:lvl w:ilvl="5" w:tentative="1">
+      <w:start w:val="1"/>
+      <w:numFmt w:val="bullet"/>
+      <w:lvlText w:val=""/>
+      <w:lvlJc w:val="left"/>
+      <w:pPr>
+        <w:tabs>
+          <w:tab w:val="num" w:pos="4320"/>
+        </w:tabs>
+        <w:ind w:left="4320" w:hanging="360"/>
+      </w:pPr>
+      <w:rPr>
+        <w:rFonts w:ascii="Symbol" w:hAnsi="Symbol" w:hint="default"/>
+        <w:sz w:val="20"/>
+      </w:rPr>
+    </w:lvl>
+    <w:lvl w:ilvl="6" w:tentative="1">
+      <w:start w:val="1"/>
+      <w:numFmt w:val="bullet"/>
+      <w:lvlText w:val=""/>
+      <w:lvlJc w:val="left"/>
+      <w:pPr>
+        <w:tabs>
+          <w:tab w:val="num" w:pos="5040"/>
+        </w:tabs>
+        <w:ind w:left="5040" w:hanging="360"/>
+      </w:pPr>
+      <w:rPr>
+        <w:rFonts w:ascii="Symbol" w:hAnsi="Symbol" w:hint="default"/>
+        <w:sz w:val="20"/>
+      </w:rPr>
+    </w:lvl>
+    <w:lvl w:ilvl="7" w:tentative="1">
+      <w:start w:val="1"/>
+      <w:numFmt w:val="bullet"/>
+      <w:lvlText w:val=""/>
+      <w:lvlJc w:val="left"/>
+      <w:pPr>
+        <w:tabs>
+          <w:tab w:val="num" w:pos="5760"/>
+        </w:tabs>
+        <w:ind w:left="5760" w:hanging="360"/>
+      </w:pPr>
+      <w:rPr>
+        <w:rFonts w:ascii="Symbol" w:hAnsi="Symbol" w:hint="default"/>
+        <w:sz w:val="20"/>
+      </w:rPr>
+    </w:lvl>
+    <w:lvl w:ilvl="8" w:tentative="1">
+      <w:start w:val="1"/>
+      <w:numFmt w:val="bullet"/>
+      <w:lvlText w:val=""/>
+      <w:lvlJc w:val="left"/>
+      <w:pPr>
+        <w:tabs>
+          <w:tab w:val="num" w:pos="6480"/>
+        </w:tabs>
+        <w:ind w:left="6480" w:hanging="360"/>
+      </w:pPr>
+      <w:rPr>
+        <w:rFonts w:ascii="Symbol" w:hAnsi="Symbol" w:hint="default"/>
+        <w:sz w:val="20"/>
+      </w:rPr>
+    </w:lvl>
+  </w:abstractNum>
   <w:num w:numId="1">
     <w:abstractNumId w:val="0"/>
+  </w:num>
+  <w:num w:numId="2">
+    <w:abstractNumId w:val="1"/>
   </w:num>
 </w:numbering>
 </file>
@@ -1165,6 +1685,20 @@
     <w:basedOn w:val="DefaultParagraphFont"/>
     <w:rsid w:val="0013799C"/>
   </w:style>
+  <w:style w:type="paragraph" w:customStyle="1" w:styleId="paragraph">
+    <w:name w:val="paragraph"/>
+    <w:basedOn w:val="Normal"/>
+    <w:rsid w:val="00DE5502"/>
+    <w:pPr>
+      <w:spacing w:before="100" w:beforeAutospacing="1" w:after="100" w:afterAutospacing="1" w:line="240" w:lineRule="auto"/>
+    </w:pPr>
+    <w:rPr>
+      <w:rFonts w:ascii="Times New Roman" w:eastAsia="Times New Roman" w:hAnsi="Times New Roman" w:cs="Times New Roman"/>
+      <w:sz w:val="24"/>
+      <w:szCs w:val="24"/>
+      <w:lang w:eastAsia="en-IE"/>
+    </w:rPr>
+  </w:style>
 </w:styles>
 </file>
 

</xml_diff>

<commit_message>
Added Text for 7, 8, 9, and 10
</commit_message>
<xml_diff>
--- a/gitGuide.docx
+++ b/gitGuide.docx
@@ -1,35 +1,42 @@
 
 <file path=word/document.xml><?xml version="1.0" encoding="utf-8"?>
-<w:document xmlns:wpc="http://schemas.microsoft.com/office/word/2010/wordprocessingCanvas" xmlns:cx="http://schemas.microsoft.com/office/drawing/2014/chartex" xmlns:cx1="http://schemas.microsoft.com/office/drawing/2015/9/8/chartex" xmlns:cx2="http://schemas.microsoft.com/office/drawing/2015/10/21/chartex" xmlns:cx3="http://schemas.microsoft.com/office/drawing/2016/5/9/chartex" xmlns:cx4="http://schemas.microsoft.com/office/drawing/2016/5/10/chartex" xmlns:cx5="http://schemas.microsoft.com/office/drawing/2016/5/11/chartex" xmlns:cx6="http://schemas.microsoft.com/office/drawing/2016/5/12/chartex" xmlns:cx7="http://schemas.microsoft.com/office/drawing/2016/5/13/chartex" xmlns:cx8="http://schemas.microsoft.com/office/drawing/2016/5/14/chartex" xmlns:mc="http://schemas.openxmlformats.org/markup-compatibility/2006" xmlns:aink="http://schemas.microsoft.com/office/drawing/2016/ink" xmlns:am3d="http://schemas.microsoft.com/office/drawing/2017/model3d" xmlns:o="urn:schemas-microsoft-com:office:office" xmlns:r="http://schemas.openxmlformats.org/officeDocument/2006/relationships" xmlns:m="http://schemas.openxmlformats.org/officeDocument/2006/math" xmlns:v="urn:schemas-microsoft-com:vml" xmlns:wp14="http://schemas.microsoft.com/office/word/2010/wordprocessingDrawing" xmlns:wp="http://schemas.openxmlformats.org/drawingml/2006/wordprocessingDrawing" xmlns:w10="urn:schemas-microsoft-com:office:word" xmlns:w="http://schemas.openxmlformats.org/wordprocessingml/2006/main" xmlns:w14="http://schemas.microsoft.com/office/word/2010/wordml" xmlns:w15="http://schemas.microsoft.com/office/word/2012/wordml" xmlns:w16cex="http://schemas.microsoft.com/office/word/2018/wordml/cex" xmlns:w16cid="http://schemas.microsoft.com/office/word/2016/wordml/cid" xmlns:w16="http://schemas.microsoft.com/office/word/2018/wordml" xmlns:w16sdtdh="http://schemas.microsoft.com/office/word/2020/wordml/sdtdatahash" xmlns:w16se="http://schemas.microsoft.com/office/word/2015/wordml/symex" xmlns:wpg="http://schemas.microsoft.com/office/word/2010/wordprocessingGroup" xmlns:wpi="http://schemas.microsoft.com/office/word/2010/wordprocessingInk" xmlns:wne="http://schemas.microsoft.com/office/word/2006/wordml" xmlns:wps="http://schemas.microsoft.com/office/word/2010/wordprocessingShape" mc:Ignorable="w14 w15 w16se w16cid w16 w16cex w16sdtdh wp14">
+<w:document xmlns:wpc="http://schemas.microsoft.com/office/word/2010/wordprocessingCanvas" xmlns:cx="http://schemas.microsoft.com/office/drawing/2014/chartex" xmlns:cx1="http://schemas.microsoft.com/office/drawing/2015/9/8/chartex" xmlns:cx2="http://schemas.microsoft.com/office/drawing/2015/10/21/chartex" xmlns:cx3="http://schemas.microsoft.com/office/drawing/2016/5/9/chartex" xmlns:cx4="http://schemas.microsoft.com/office/drawing/2016/5/10/chartex" xmlns:cx5="http://schemas.microsoft.com/office/drawing/2016/5/11/chartex" xmlns:cx6="http://schemas.microsoft.com/office/drawing/2016/5/12/chartex" xmlns:cx7="http://schemas.microsoft.com/office/drawing/2016/5/13/chartex" xmlns:cx8="http://schemas.microsoft.com/office/drawing/2016/5/14/chartex" xmlns:mc="http://schemas.openxmlformats.org/markup-compatibility/2006" xmlns:aink="http://schemas.microsoft.com/office/drawing/2016/ink" xmlns:am3d="http://schemas.microsoft.com/office/drawing/2017/model3d" xmlns:o="urn:schemas-microsoft-com:office:office" xmlns:oel="http://schemas.microsoft.com/office/2019/extlst" xmlns:r="http://schemas.openxmlformats.org/officeDocument/2006/relationships" xmlns:m="http://schemas.openxmlformats.org/officeDocument/2006/math" xmlns:v="urn:schemas-microsoft-com:vml" xmlns:wp14="http://schemas.microsoft.com/office/word/2010/wordprocessingDrawing" xmlns:wp="http://schemas.openxmlformats.org/drawingml/2006/wordprocessingDrawing" xmlns:w10="urn:schemas-microsoft-com:office:word" xmlns:w="http://schemas.openxmlformats.org/wordprocessingml/2006/main" xmlns:w14="http://schemas.microsoft.com/office/word/2010/wordml" xmlns:w15="http://schemas.microsoft.com/office/word/2012/wordml" xmlns:w16cex="http://schemas.microsoft.com/office/word/2018/wordml/cex" xmlns:w16cid="http://schemas.microsoft.com/office/word/2016/wordml/cid" xmlns:w16="http://schemas.microsoft.com/office/word/2018/wordml" xmlns:w16sdtdh="http://schemas.microsoft.com/office/word/2020/wordml/sdtdatahash" xmlns:w16se="http://schemas.microsoft.com/office/word/2015/wordml/symex" xmlns:wpg="http://schemas.microsoft.com/office/word/2010/wordprocessingGroup" xmlns:wpi="http://schemas.microsoft.com/office/word/2010/wordprocessingInk" xmlns:wne="http://schemas.microsoft.com/office/word/2006/wordml" xmlns:wps="http://schemas.microsoft.com/office/word/2010/wordprocessingShape" mc:Ignorable="w14 w15 w16se w16cid w16 w16cex w16sdtdh wp14">
   <w:body>
     <w:p>
+      <w:r>
+        <w:t xml:space="preserve">Git Guide </w:t>
+      </w:r>
+    </w:p>
+    <w:p>
+      <w:r>
+        <w:t>By Caoimhe O’Brien</w:t>
+      </w:r>
+    </w:p>
+    <w:p>
+      <w:r>
+        <w:t> </w:t>
+      </w:r>
+    </w:p>
+    <w:p>
+      <w:pPr>
+        <w:rPr>
+          <w:rFonts w:asciiTheme="majorHAnsi" w:eastAsiaTheme="majorEastAsia" w:hAnsiTheme="majorHAnsi" w:cstheme="majorBidi"/>
+          <w:color w:val="2F5496" w:themeColor="accent1" w:themeShade="BF"/>
+          <w:sz w:val="32"/>
+          <w:szCs w:val="32"/>
+        </w:rPr>
+      </w:pPr>
+      <w:r>
+        <w:br w:type="page"/>
+      </w:r>
+    </w:p>
+    <w:p>
       <w:pPr>
         <w:pStyle w:val="Heading1"/>
       </w:pPr>
       <w:r>
-        <w:t xml:space="preserve">Git Guide </w:t>
-      </w:r>
-    </w:p>
-    <w:p>
-      <w:r>
-        <w:t>By Caoimhe O’Brien</w:t>
-      </w:r>
-    </w:p>
-    <w:p>
-      <w:r>
-        <w:br w:type="page"/>
-      </w:r>
-    </w:p>
-    <w:p>
-      <w:pPr>
-        <w:pStyle w:val="Heading2"/>
-      </w:pPr>
-      <w:r>
         <w:lastRenderedPageBreak/>
-        <w:t>Git rm</w:t>
-      </w:r>
-      <w:r>
-        <w:t xml:space="preserve"> example</w:t>
+        <w:t>Git rm example</w:t>
       </w:r>
     </w:p>
     <w:p>
@@ -39,12 +46,28 @@
     </w:p>
     <w:p>
       <w:r>
-        <w:t xml:space="preserve">Can use wildcards and -r for recursive </w:t>
-      </w:r>
-    </w:p>
-    <w:p>
-      <w:r>
-        <w:t xml:space="preserve">Use – cached to remove form staging area </w:t>
+        <w:t xml:space="preserve">Can use wildcards and -r for </w:t>
+      </w:r>
+      <w:proofErr w:type="gramStart"/>
+      <w:r>
+        <w:t>recursive</w:t>
+      </w:r>
+      <w:proofErr w:type="gramEnd"/>
+      <w:r>
+        <w:t xml:space="preserve"> </w:t>
+      </w:r>
+    </w:p>
+    <w:p>
+      <w:r>
+        <w:t xml:space="preserve">Use – cached to remove form staging </w:t>
+      </w:r>
+      <w:proofErr w:type="gramStart"/>
+      <w:r>
+        <w:t>area</w:t>
+      </w:r>
+      <w:proofErr w:type="gramEnd"/>
+      <w:r>
+        <w:t xml:space="preserve"> </w:t>
       </w:r>
     </w:p>
     <w:p>
@@ -52,65 +75,43 @@
         <w:t xml:space="preserve">Use -f to use on working directory. </w:t>
       </w:r>
     </w:p>
-    <w:p>
-      <w:pPr>
-        <w:pStyle w:val="Heading2"/>
-      </w:pPr>
-    </w:p>
-    <w:p>
-      <w:pPr>
-        <w:pStyle w:val="Heading2"/>
-        <w:numPr>
-          <w:ilvl w:val="0"/>
-          <w:numId w:val="1"/>
-        </w:numPr>
-      </w:pPr>
-      <w:r>
+    <w:p/>
+    <w:p>
+      <w:pPr>
+        <w:pStyle w:val="Heading1"/>
+      </w:pPr>
+      <w:r>
+        <w:t>1.</w:t>
+      </w:r>
+      <w:r>
+        <w:tab/>
         <w:t>Init</w:t>
       </w:r>
     </w:p>
     <w:p>
       <w:r>
-        <w:t>Definition</w:t>
-      </w:r>
-      <w:r>
-        <w:t xml:space="preserve"> and usage</w:t>
-      </w:r>
-      <w:r>
-        <w:t xml:space="preserve">: </w:t>
-      </w:r>
-    </w:p>
-    <w:p>
-      <w:r>
-        <w:t xml:space="preserve">The </w:t>
-      </w:r>
+        <w:t xml:space="preserve">Definition and usage: </w:t>
+      </w:r>
+    </w:p>
+    <w:p>
+      <w:r>
+        <w:t xml:space="preserve">The git init command allows you to create or re-initialise a new repository whether than be locally or on GitHub. </w:t>
+      </w:r>
+    </w:p>
+    <w:p>
+      <w:r>
+        <w:t xml:space="preserve">Should be one of the first commands that you use in a new project.  </w:t>
+      </w:r>
+    </w:p>
+    <w:p>
+      <w:r>
+        <w:t>Syntax:</w:t>
+      </w:r>
+    </w:p>
+    <w:p>
       <w:r>
         <w:t xml:space="preserve">git init </w:t>
       </w:r>
-      <w:r>
-        <w:t xml:space="preserve">command </w:t>
-      </w:r>
-      <w:r>
-        <w:t xml:space="preserve">allows you to create or re-initialise a new repository whether than be locally or on GitHub. </w:t>
-      </w:r>
-    </w:p>
-    <w:p>
-      <w:r>
-        <w:t xml:space="preserve">Should be one of the first commands that you use in a new project.  </w:t>
-      </w:r>
-    </w:p>
-    <w:p>
-      <w:r>
-        <w:t>Syntax</w:t>
-      </w:r>
-      <w:r>
-        <w:t>:</w:t>
-      </w:r>
-    </w:p>
-    <w:p>
-      <w:r>
-        <w:t xml:space="preserve">git init </w:t>
-      </w:r>
     </w:p>
     <w:p>
       <w:r>
@@ -118,15 +119,18 @@
       </w:r>
     </w:p>
     <w:p>
+      <w:r>
+        <w:t xml:space="preserve"> </w:t>
+      </w:r>
       <w:r>
         <w:rPr>
           <w:noProof/>
         </w:rPr>
         <w:drawing>
-          <wp:inline distT="0" distB="0" distL="0" distR="0" wp14:anchorId="6BE28A71" wp14:editId="6CE60E7A">
+          <wp:inline distT="0" distB="0" distL="0" distR="0" wp14:anchorId="289A7560" wp14:editId="4895A463">
             <wp:extent cx="5458587" cy="676369"/>
             <wp:effectExtent l="0" t="0" r="8890" b="9525"/>
-            <wp:docPr id="1" name="Picture 1"/>
+            <wp:docPr id="1" name="Picture 1" descr="A black screen with white text&#10;&#10;Description automatically generated"/>
             <wp:cNvGraphicFramePr>
               <a:graphicFrameLocks xmlns:a="http://schemas.openxmlformats.org/drawingml/2006/main" noChangeAspect="1"/>
             </wp:cNvGraphicFramePr>
@@ -134,11 +138,11 @@
               <a:graphicData uri="http://schemas.openxmlformats.org/drawingml/2006/picture">
                 <pic:pic xmlns:pic="http://schemas.openxmlformats.org/drawingml/2006/picture">
                   <pic:nvPicPr>
-                    <pic:cNvPr id="1" name="Picture 1"/>
+                    <pic:cNvPr id="1" name="Picture 1" descr="A black screen with white text&#10;&#10;Description automatically generated"/>
                     <pic:cNvPicPr/>
                   </pic:nvPicPr>
                   <pic:blipFill>
-                    <a:blip r:embed="rId5">
+                    <a:blip r:embed="rId6">
                       <a:extLst>
                         <a:ext uri="{28A0092B-C50C-407E-A947-70E740481C1C}">
                           <a14:useLocalDpi xmlns:a14="http://schemas.microsoft.com/office/drawing/2010/main" val="0"/>
@@ -165,16 +169,15 @@
         </w:drawing>
       </w:r>
     </w:p>
-    <w:p/>
-    <w:p>
-      <w:pPr>
-        <w:pStyle w:val="Heading2"/>
-        <w:numPr>
-          <w:ilvl w:val="0"/>
-          <w:numId w:val="1"/>
-        </w:numPr>
-      </w:pPr>
-      <w:r>
+    <w:p>
+      <w:pPr>
+        <w:pStyle w:val="Heading1"/>
+      </w:pPr>
+      <w:r>
+        <w:t>2.</w:t>
+      </w:r>
+      <w:r>
+        <w:tab/>
         <w:t>Add</w:t>
       </w:r>
     </w:p>
@@ -185,21 +188,20 @@
     </w:p>
     <w:p>
       <w:r>
-        <w:t xml:space="preserve">The git </w:t>
-      </w:r>
-      <w:r>
-        <w:t>add</w:t>
-      </w:r>
-      <w:r>
-        <w:t xml:space="preserve"> command </w:t>
-      </w:r>
-      <w:r>
-        <w:t>adds new files to the working directory.</w:t>
-      </w:r>
-    </w:p>
-    <w:p>
-      <w:r>
-        <w:t xml:space="preserve">Adds all files except those listed in .gitignore. </w:t>
+        <w:t>The git add command adds new files to the working directory.</w:t>
+      </w:r>
+    </w:p>
+    <w:p>
+      <w:r>
+        <w:t xml:space="preserve">Adds all files except those listed </w:t>
+      </w:r>
+      <w:proofErr w:type="gramStart"/>
+      <w:r>
+        <w:t>in .gitignore</w:t>
+      </w:r>
+      <w:proofErr w:type="gramEnd"/>
+      <w:r>
+        <w:t xml:space="preserve">. </w:t>
       </w:r>
     </w:p>
     <w:p>
@@ -211,22 +213,18 @@
       <w:r>
         <w:t xml:space="preserve">git </w:t>
       </w:r>
-      <w:r>
-        <w:t xml:space="preserve">add . </w:t>
-      </w:r>
-      <w:r>
-        <w:t xml:space="preserve"> </w:t>
+      <w:proofErr w:type="gramStart"/>
+      <w:r>
+        <w:t>add .</w:t>
+      </w:r>
+      <w:proofErr w:type="gramEnd"/>
+      <w:r>
+        <w:t xml:space="preserve">  </w:t>
       </w:r>
     </w:p>
     <w:p>
       <w:r>
         <w:t>Screenshot:</w:t>
-      </w:r>
-      <w:r>
-        <w:rPr>
-          <w:noProof/>
-        </w:rPr>
-        <w:t xml:space="preserve"> </w:t>
       </w:r>
     </w:p>
     <w:p>
@@ -235,10 +233,10 @@
           <w:noProof/>
         </w:rPr>
         <w:drawing>
-          <wp:inline distT="0" distB="0" distL="0" distR="0" wp14:anchorId="46226379" wp14:editId="6CAE328E">
-            <wp:extent cx="4814748" cy="3124200"/>
-            <wp:effectExtent l="0" t="0" r="5080" b="0"/>
-            <wp:docPr id="2" name="Picture 2"/>
+          <wp:inline distT="0" distB="0" distL="0" distR="0" wp14:anchorId="167219FF" wp14:editId="325C1451">
+            <wp:extent cx="4850223" cy="2905125"/>
+            <wp:effectExtent l="0" t="0" r="7620" b="0"/>
+            <wp:docPr id="2" name="Picture 2" descr="A screenshot of a computer program&#10;&#10;Description automatically generated"/>
             <wp:cNvGraphicFramePr>
               <a:graphicFrameLocks xmlns:a="http://schemas.openxmlformats.org/drawingml/2006/main" noChangeAspect="1"/>
             </wp:cNvGraphicFramePr>
@@ -246,11 +244,11 @@
               <a:graphicData uri="http://schemas.openxmlformats.org/drawingml/2006/picture">
                 <pic:pic xmlns:pic="http://schemas.openxmlformats.org/drawingml/2006/picture">
                   <pic:nvPicPr>
-                    <pic:cNvPr id="2" name="Picture 2"/>
+                    <pic:cNvPr id="2" name="Picture 2" descr="A screenshot of a computer program&#10;&#10;Description automatically generated"/>
                     <pic:cNvPicPr/>
                   </pic:nvPicPr>
                   <pic:blipFill>
-                    <a:blip r:embed="rId6">
+                    <a:blip r:embed="rId7">
                       <a:extLst>
                         <a:ext uri="{28A0092B-C50C-407E-A947-70E740481C1C}">
                           <a14:useLocalDpi xmlns:a14="http://schemas.microsoft.com/office/drawing/2010/main" val="0"/>
@@ -264,7 +262,7 @@
                   <pic:spPr>
                     <a:xfrm>
                       <a:off x="0" y="0"/>
-                      <a:ext cx="4830694" cy="3134547"/>
+                      <a:ext cx="4852444" cy="2906455"/>
                     </a:xfrm>
                     <a:prstGeom prst="rect">
                       <a:avLst/>
@@ -276,17 +274,22 @@
           </wp:inline>
         </w:drawing>
       </w:r>
-    </w:p>
-    <w:p>
-      <w:pPr>
-        <w:pStyle w:val="Heading2"/>
-        <w:numPr>
-          <w:ilvl w:val="0"/>
-          <w:numId w:val="1"/>
-        </w:numPr>
+      <w:r>
+        <w:t xml:space="preserve">  </w:t>
+      </w:r>
+    </w:p>
+    <w:p/>
+    <w:p/>
+    <w:p>
+      <w:pPr>
+        <w:pStyle w:val="Heading1"/>
       </w:pPr>
       <w:r>
         <w:lastRenderedPageBreak/>
+        <w:t>3.</w:t>
+      </w:r>
+      <w:r>
+        <w:tab/>
         <w:t xml:space="preserve">Status </w:t>
       </w:r>
     </w:p>
@@ -297,16 +300,7 @@
     </w:p>
     <w:p>
       <w:r>
-        <w:t xml:space="preserve">The git status command allows you to view the status of </w:t>
-      </w:r>
-      <w:r>
-        <w:t>your files in the working directory</w:t>
-      </w:r>
-      <w:r>
-        <w:t>/ whatever branch you’re currently working on</w:t>
-      </w:r>
-      <w:r>
-        <w:t>.</w:t>
+        <w:t>The git status command allows you to view the status of your files in the working directory/ whatever branch you’re currently working on.</w:t>
       </w:r>
     </w:p>
     <w:p>
@@ -321,22 +315,22 @@
     </w:p>
     <w:p>
       <w:r>
-        <w:t>Screenshot</w:t>
-      </w:r>
-      <w:r>
-        <w:t>:</w:t>
-      </w:r>
-    </w:p>
-    <w:p>
+        <w:t>Screenshot:</w:t>
+      </w:r>
+    </w:p>
+    <w:p>
+      <w:r>
+        <w:t xml:space="preserve"> </w:t>
+      </w:r>
       <w:r>
         <w:rPr>
           <w:noProof/>
         </w:rPr>
         <w:drawing>
-          <wp:inline distT="0" distB="0" distL="0" distR="0" wp14:anchorId="432A15D8" wp14:editId="6935EF45">
-            <wp:extent cx="5534025" cy="1609725"/>
-            <wp:effectExtent l="0" t="0" r="0" b="9525"/>
-            <wp:docPr id="3" name="Picture 3"/>
+          <wp:inline distT="0" distB="0" distL="0" distR="0" wp14:anchorId="4150EE3D" wp14:editId="58D073EC">
+            <wp:extent cx="4857750" cy="1413013"/>
+            <wp:effectExtent l="0" t="0" r="0" b="0"/>
+            <wp:docPr id="3" name="Picture 3" descr="A screenshot of a computer program&#10;&#10;Description automatically generated"/>
             <wp:cNvGraphicFramePr>
               <a:graphicFrameLocks xmlns:a="http://schemas.openxmlformats.org/drawingml/2006/main" noChangeAspect="1"/>
             </wp:cNvGraphicFramePr>
@@ -344,11 +338,11 @@
               <a:graphicData uri="http://schemas.openxmlformats.org/drawingml/2006/picture">
                 <pic:pic xmlns:pic="http://schemas.openxmlformats.org/drawingml/2006/picture">
                   <pic:nvPicPr>
-                    <pic:cNvPr id="2" name="Picture 2"/>
+                    <pic:cNvPr id="3" name="Picture 3" descr="A screenshot of a computer program&#10;&#10;Description automatically generated"/>
                     <pic:cNvPicPr/>
                   </pic:nvPicPr>
                   <pic:blipFill rotWithShape="1">
-                    <a:blip r:embed="rId6">
+                    <a:blip r:embed="rId7">
                       <a:extLst>
                         <a:ext uri="{28A0092B-C50C-407E-A947-70E740481C1C}">
                           <a14:useLocalDpi xmlns:a14="http://schemas.microsoft.com/office/drawing/2010/main" val="0"/>
@@ -361,7 +355,7 @@
                   <pic:spPr bwMode="auto">
                     <a:xfrm>
                       <a:off x="0" y="0"/>
-                      <a:ext cx="5534797" cy="1609950"/>
+                      <a:ext cx="4876777" cy="1418548"/>
                     </a:xfrm>
                     <a:prstGeom prst="rect">
                       <a:avLst/>
@@ -384,13 +378,16 @@
     </w:p>
     <w:p>
       <w:r>
+        <w:t xml:space="preserve"> </w:t>
+      </w:r>
+      <w:r>
         <w:rPr>
           <w:noProof/>
         </w:rPr>
         <w:drawing>
-          <wp:inline distT="0" distB="0" distL="0" distR="0" wp14:anchorId="27E09480" wp14:editId="6C3E2AD8">
-            <wp:extent cx="5535930" cy="1447800"/>
-            <wp:effectExtent l="0" t="0" r="7620" b="0"/>
+          <wp:inline distT="0" distB="0" distL="0" distR="0" wp14:anchorId="3D324B43" wp14:editId="4D7E0B20">
+            <wp:extent cx="4876800" cy="1275419"/>
+            <wp:effectExtent l="0" t="0" r="0" b="1270"/>
             <wp:docPr id="4" name="Picture 4"/>
             <wp:cNvGraphicFramePr>
               <a:graphicFrameLocks xmlns:a="http://schemas.openxmlformats.org/drawingml/2006/main" noChangeAspect="1"/>
@@ -405,7 +402,7 @@
                     </pic:cNvPicPr>
                   </pic:nvPicPr>
                   <pic:blipFill rotWithShape="1">
-                    <a:blip r:embed="rId7">
+                    <a:blip r:embed="rId8">
                       <a:extLst>
                         <a:ext uri="{28A0092B-C50C-407E-A947-70E740481C1C}">
                           <a14:useLocalDpi xmlns:a14="http://schemas.microsoft.com/office/drawing/2010/main" val="0"/>
@@ -418,7 +415,7 @@
                   <pic:spPr bwMode="auto">
                     <a:xfrm>
                       <a:off x="0" y="0"/>
-                      <a:ext cx="5535930" cy="1447800"/>
+                      <a:ext cx="4915189" cy="1285459"/>
                     </a:xfrm>
                     <a:prstGeom prst="rect">
                       <a:avLst/>
@@ -442,68 +439,29 @@
     </w:p>
     <w:p>
       <w:pPr>
-        <w:pStyle w:val="Heading2"/>
-        <w:numPr>
-          <w:ilvl w:val="0"/>
-          <w:numId w:val="1"/>
-        </w:numPr>
-      </w:pPr>
-      <w:r>
+        <w:pStyle w:val="Heading1"/>
+      </w:pPr>
+      <w:r>
+        <w:t>4.</w:t>
+      </w:r>
+      <w:r>
+        <w:tab/>
         <w:t xml:space="preserve">Commit </w:t>
       </w:r>
     </w:p>
     <w:p>
       <w:r>
-        <w:t>Definition</w:t>
-      </w:r>
-      <w:r>
-        <w:t xml:space="preserve"> and usage</w:t>
-      </w:r>
-      <w:r>
-        <w:t>:</w:t>
-      </w:r>
-    </w:p>
-    <w:p>
-      <w:r>
-        <w:t xml:space="preserve">The commit command allows the user to upload the files </w:t>
-      </w:r>
-      <w:r>
-        <w:t xml:space="preserve">in the working directory </w:t>
-      </w:r>
-      <w:r>
-        <w:t>and uploads them to the previous node.</w:t>
-      </w:r>
-    </w:p>
-    <w:p>
-      <w:pPr>
-        <w:rPr>
-          <w:rStyle w:val="eop"/>
-          <w:rFonts w:ascii="Calibri" w:hAnsi="Calibri" w:cs="Calibri"/>
-          <w:color w:val="000000"/>
-          <w:shd w:val="clear" w:color="auto" w:fill="FFFFFF"/>
-        </w:rPr>
-      </w:pPr>
-      <w:r>
-        <w:rPr>
-          <w:rStyle w:val="normaltextrun"/>
-          <w:rFonts w:ascii="Calibri" w:hAnsi="Calibri" w:cs="Calibri"/>
-          <w:color w:val="000000"/>
-          <w:shd w:val="clear" w:color="auto" w:fill="FFFFFF"/>
-        </w:rPr>
-        <w:t>Will enter editor mode to enter multiline comment.</w:t>
-      </w:r>
-    </w:p>
-    <w:p>
-      <w:r>
-        <w:t>W</w:t>
-      </w:r>
-      <w:r>
-        <w:t xml:space="preserve">ill add the label to this specific commit.  </w:t>
-      </w:r>
-    </w:p>
-    <w:p>
-      <w:r>
-        <w:t xml:space="preserve">Should be useful names, not only for you but for anyone else who might read your code.  If you omit a label, git will force you to assign a label and will open an editor.  </w:t>
+        <w:t>Definition and usage:</w:t>
+      </w:r>
+    </w:p>
+    <w:p>
+      <w:r>
+        <w:t>The commit command allows the user to upload the files in the working directory and uploads them to the previous node.</w:t>
+      </w:r>
+    </w:p>
+    <w:p>
+      <w:r>
+        <w:t xml:space="preserve">Will add the label to this specific commit -should be useful names, not only for you but for anyone else who might read your code.  If you omit a label, git will force you to assign a label and will open an editor.  </w:t>
       </w:r>
     </w:p>
     <w:p>
@@ -513,10 +471,7 @@
     </w:p>
     <w:p>
       <w:r>
-        <w:t xml:space="preserve">git commit -m </w:t>
-      </w:r>
-      <w:r>
-        <w:t>“&lt;Commit name”</w:t>
+        <w:t>git commit -m “&lt;Commit name&gt;”</w:t>
       </w:r>
     </w:p>
     <w:p>
@@ -524,60 +479,29 @@
         <w:t>Screenshot:</w:t>
       </w:r>
     </w:p>
-    <w:p/>
-    <w:p/>
-    <w:p/>
-    <w:p/>
-    <w:p/>
-    <w:p>
-      <w:pPr>
-        <w:tabs>
-          <w:tab w:val="left" w:pos="3300"/>
-        </w:tabs>
-      </w:pPr>
-      <w:r>
-        <w:tab/>
-      </w:r>
-    </w:p>
-    <w:p>
+    <w:p>
+      <w:r>
+        <w:t xml:space="preserve">  </w:t>
+      </w:r>
       <w:r>
         <w:rPr>
           <w:noProof/>
         </w:rPr>
-        <w:lastRenderedPageBreak/>
         <w:drawing>
-          <wp:anchor distT="0" distB="0" distL="114300" distR="114300" simplePos="0" relativeHeight="251658240" behindDoc="1" locked="0" layoutInCell="1" allowOverlap="1" wp14:anchorId="7596A262" wp14:editId="7FEE729A">
-            <wp:simplePos x="0" y="0"/>
-            <wp:positionH relativeFrom="column">
-              <wp:posOffset>0</wp:posOffset>
-            </wp:positionH>
-            <wp:positionV relativeFrom="paragraph">
-              <wp:posOffset>0</wp:posOffset>
-            </wp:positionV>
-            <wp:extent cx="4924425" cy="3970451"/>
-            <wp:effectExtent l="0" t="0" r="0" b="0"/>
-            <wp:wrapTight wrapText="bothSides">
-              <wp:wrapPolygon edited="0">
-                <wp:start x="0" y="0"/>
-                <wp:lineTo x="0" y="21455"/>
-                <wp:lineTo x="21475" y="21455"/>
-                <wp:lineTo x="21475" y="0"/>
-                <wp:lineTo x="0" y="0"/>
-              </wp:wrapPolygon>
-            </wp:wrapTight>
-            <wp:docPr id="5" name="Picture 5"/>
-            <wp:cNvGraphicFramePr>
-              <a:graphicFrameLocks xmlns:a="http://schemas.openxmlformats.org/drawingml/2006/main" noChangeAspect="1"/>
-            </wp:cNvGraphicFramePr>
+          <wp:inline distT="0" distB="0" distL="0" distR="0" wp14:anchorId="1A171396" wp14:editId="5EA7797C">
+            <wp:extent cx="4756417" cy="2643308"/>
+            <wp:effectExtent l="0" t="0" r="6350" b="5080"/>
+            <wp:docPr id="5" name="Picture 5" descr="A screenshot of a computer&#10;&#10;Description automatically generated"/>
+            <wp:cNvGraphicFramePr/>
             <a:graphic xmlns:a="http://schemas.openxmlformats.org/drawingml/2006/main">
               <a:graphicData uri="http://schemas.openxmlformats.org/drawingml/2006/picture">
                 <pic:pic xmlns:pic="http://schemas.openxmlformats.org/drawingml/2006/picture">
                   <pic:nvPicPr>
-                    <pic:cNvPr id="5" name="Picture 5"/>
+                    <pic:cNvPr id="5" name="Picture 5" descr="A screenshot of a computer&#10;&#10;Description automatically generated"/>
                     <pic:cNvPicPr/>
                   </pic:nvPicPr>
                   <pic:blipFill rotWithShape="1">
-                    <a:blip r:embed="rId8">
+                    <a:blip r:embed="rId9">
                       <a:extLst>
                         <a:ext uri="{28A0092B-C50C-407E-A947-70E740481C1C}">
                           <a14:useLocalDpi xmlns:a14="http://schemas.microsoft.com/office/drawing/2010/main" val="0"/>
@@ -590,164 +514,7 @@
                   <pic:spPr bwMode="auto">
                     <a:xfrm>
                       <a:off x="0" y="0"/>
-                      <a:ext cx="4924425" cy="3970451"/>
-                    </a:xfrm>
-                    <a:prstGeom prst="rect">
-                      <a:avLst/>
-                    </a:prstGeom>
-                    <a:ln>
-                      <a:noFill/>
-                    </a:ln>
-                    <a:extLst>
-                      <a:ext uri="{53640926-AAD7-44D8-BBD7-CCE9431645EC}">
-                        <a14:shadowObscured xmlns:a14="http://schemas.microsoft.com/office/drawing/2010/main"/>
-                      </a:ext>
-                    </a:extLst>
-                  </pic:spPr>
-                </pic:pic>
-              </a:graphicData>
-            </a:graphic>
-          </wp:anchor>
-        </w:drawing>
-      </w:r>
-    </w:p>
-    <w:p>
-      <w:pPr>
-        <w:pStyle w:val="Heading2"/>
-        <w:numPr>
-          <w:ilvl w:val="0"/>
-          <w:numId w:val="1"/>
-        </w:numPr>
-      </w:pPr>
-      <w:r>
-        <w:t xml:space="preserve">Remote </w:t>
-      </w:r>
-    </w:p>
-    <w:p>
-      <w:r>
-        <w:t>Definition and usage</w:t>
-      </w:r>
-      <w:r>
-        <w:t xml:space="preserve">: </w:t>
-      </w:r>
-    </w:p>
-    <w:p>
-      <w:r>
-        <w:t>Lists repositories on remote server</w:t>
-      </w:r>
-      <w:r>
-        <w:t xml:space="preserve"> and c</w:t>
-      </w:r>
-      <w:r>
-        <w:t>reate a new remote repository. </w:t>
-      </w:r>
-    </w:p>
-    <w:p>
-      <w:r>
-        <w:t xml:space="preserve">Syntax: </w:t>
-      </w:r>
-    </w:p>
-    <w:p>
-      <w:pPr>
-        <w:rPr>
-          <w:rStyle w:val="eop"/>
-          <w:color w:val="000000"/>
-          <w:shd w:val="clear" w:color="auto" w:fill="FFFFFF"/>
-        </w:rPr>
-      </w:pPr>
-      <w:r>
-        <w:rPr>
-          <w:rStyle w:val="normaltextrun"/>
-          <w:color w:val="000000"/>
-          <w:shd w:val="clear" w:color="auto" w:fill="FFFFFF"/>
-        </w:rPr>
-        <w:t>git remote -v</w:t>
-      </w:r>
-      <w:r>
-        <w:rPr>
-          <w:rStyle w:val="eop"/>
-          <w:color w:val="000000"/>
-          <w:shd w:val="clear" w:color="auto" w:fill="FFFFFF"/>
-        </w:rPr>
-        <w:t> </w:t>
-      </w:r>
-    </w:p>
-    <w:p>
-      <w:r>
-        <w:rPr>
-          <w:rStyle w:val="normaltextrun"/>
-          <w:color w:val="000000"/>
-          <w:shd w:val="clear" w:color="auto" w:fill="FFFFFF"/>
-        </w:rPr>
-        <w:t>git remote add &lt;name&gt; &lt;</w:t>
-      </w:r>
-      <w:proofErr w:type="spellStart"/>
-      <w:r>
-        <w:rPr>
-          <w:rStyle w:val="normaltextrun"/>
-          <w:color w:val="000000"/>
-          <w:shd w:val="clear" w:color="auto" w:fill="FFFFFF"/>
-        </w:rPr>
-        <w:t>url</w:t>
-      </w:r>
-      <w:proofErr w:type="spellEnd"/>
-      <w:r>
-        <w:rPr>
-          <w:rStyle w:val="normaltextrun"/>
-          <w:color w:val="000000"/>
-          <w:shd w:val="clear" w:color="auto" w:fill="FFFFFF"/>
-        </w:rPr>
-        <w:t>&gt;</w:t>
-      </w:r>
-      <w:r>
-        <w:rPr>
-          <w:rStyle w:val="eop"/>
-          <w:color w:val="000000"/>
-          <w:shd w:val="clear" w:color="auto" w:fill="FFFFFF"/>
-        </w:rPr>
-        <w:t> </w:t>
-      </w:r>
-    </w:p>
-    <w:p>
-      <w:r>
-        <w:t>Screenshot</w:t>
-      </w:r>
-    </w:p>
-    <w:p>
-      <w:r>
-        <w:rPr>
-          <w:noProof/>
-        </w:rPr>
-        <w:drawing>
-          <wp:inline distT="0" distB="0" distL="0" distR="0" wp14:anchorId="1088AEE5" wp14:editId="1C67057D">
-            <wp:extent cx="6181624" cy="790575"/>
-            <wp:effectExtent l="0" t="0" r="0" b="0"/>
-            <wp:docPr id="6" name="Picture 6"/>
-            <wp:cNvGraphicFramePr>
-              <a:graphicFrameLocks xmlns:a="http://schemas.openxmlformats.org/drawingml/2006/main" noChangeAspect="1"/>
-            </wp:cNvGraphicFramePr>
-            <a:graphic xmlns:a="http://schemas.openxmlformats.org/drawingml/2006/main">
-              <a:graphicData uri="http://schemas.openxmlformats.org/drawingml/2006/picture">
-                <pic:pic xmlns:pic="http://schemas.openxmlformats.org/drawingml/2006/picture">
-                  <pic:nvPicPr>
-                    <pic:cNvPr id="6" name="Picture 6"/>
-                    <pic:cNvPicPr/>
-                  </pic:nvPicPr>
-                  <pic:blipFill rotWithShape="1">
-                    <a:blip r:embed="rId9">
-                      <a:extLst>
-                        <a:ext uri="{28A0092B-C50C-407E-A947-70E740481C1C}">
-                          <a14:useLocalDpi xmlns:a14="http://schemas.microsoft.com/office/drawing/2010/main" val="0"/>
-                        </a:ext>
-                      </a:extLst>
-                    </a:blip>
-                    <a:srcRect r="51141"/>
-                    <a:stretch/>
-                  </pic:blipFill>
-                  <pic:spPr bwMode="auto">
-                    <a:xfrm>
-                      <a:off x="0" y="0"/>
-                      <a:ext cx="6198851" cy="792778"/>
+                      <a:ext cx="4801086" cy="2668132"/>
                     </a:xfrm>
                     <a:prstGeom prst="rect">
                       <a:avLst/>
@@ -770,93 +537,61 @@
     </w:p>
     <w:p>
       <w:pPr>
-        <w:pStyle w:val="Heading2"/>
-        <w:numPr>
-          <w:ilvl w:val="0"/>
-          <w:numId w:val="1"/>
-        </w:numPr>
-      </w:pPr>
-      <w:r>
-        <w:t xml:space="preserve">Push </w:t>
-      </w:r>
-    </w:p>
-    <w:p>
-      <w:r>
-        <w:t>Definition and usage:</w:t>
-      </w:r>
-    </w:p>
-    <w:p>
-      <w:r>
-        <w:t>U</w:t>
-      </w:r>
-      <w:r>
-        <w:t>pdates the remote node with the current node</w:t>
-      </w:r>
-      <w:r>
-        <w:t>.</w:t>
-      </w:r>
-    </w:p>
-    <w:p>
-      <w:r>
-        <w:t>Syntax:</w:t>
-      </w:r>
-    </w:p>
-    <w:p>
-      <w:pPr>
-        <w:rPr>
-          <w:rStyle w:val="eop"/>
-          <w:color w:val="000000"/>
-          <w:shd w:val="clear" w:color="auto" w:fill="FFFFFF"/>
-        </w:rPr>
-      </w:pPr>
-      <w:r>
-        <w:rPr>
-          <w:rStyle w:val="normaltextrun"/>
-          <w:color w:val="000000"/>
-          <w:shd w:val="clear" w:color="auto" w:fill="FFFFFF"/>
-        </w:rPr>
-        <w:t>git pu</w:t>
-      </w:r>
-      <w:r>
-        <w:rPr>
-          <w:rStyle w:val="normaltextrun"/>
-          <w:color w:val="000000"/>
-          <w:shd w:val="clear" w:color="auto" w:fill="FFFFFF"/>
-        </w:rPr>
-        <w:t>s</w:t>
-      </w:r>
-      <w:r>
-        <w:rPr>
-          <w:rStyle w:val="normaltextrun"/>
-          <w:color w:val="000000"/>
-          <w:shd w:val="clear" w:color="auto" w:fill="FFFFFF"/>
-        </w:rPr>
-        <w:t>h -u origin master.</w:t>
-      </w:r>
-      <w:r>
-        <w:rPr>
-          <w:rStyle w:val="eop"/>
-          <w:color w:val="000000"/>
-          <w:shd w:val="clear" w:color="auto" w:fill="FFFFFF"/>
-        </w:rPr>
-        <w:t> </w:t>
-      </w:r>
-    </w:p>
-    <w:p>
-      <w:pPr>
-        <w:rPr>
-          <w:rStyle w:val="eop"/>
-          <w:color w:val="000000"/>
-          <w:shd w:val="clear" w:color="auto" w:fill="FFFFFF"/>
-        </w:rPr>
-      </w:pPr>
-      <w:r>
-        <w:rPr>
-          <w:rStyle w:val="eop"/>
-          <w:color w:val="000000"/>
-          <w:shd w:val="clear" w:color="auto" w:fill="FFFFFF"/>
-        </w:rPr>
-        <w:t>Screenshot:</w:t>
+        <w:pStyle w:val="Heading1"/>
+      </w:pPr>
+      <w:r>
+        <w:lastRenderedPageBreak/>
+        <w:t>5.</w:t>
+      </w:r>
+      <w:r>
+        <w:tab/>
+        <w:t xml:space="preserve">Remote </w:t>
+      </w:r>
+    </w:p>
+    <w:p>
+      <w:r>
+        <w:t xml:space="preserve">Definition and usage: </w:t>
+      </w:r>
+    </w:p>
+    <w:p>
+      <w:r>
+        <w:t xml:space="preserve">Lists repositories on remote server and create a new remote repository. </w:t>
+      </w:r>
+    </w:p>
+    <w:p>
+      <w:r>
+        <w:t xml:space="preserve">Syntax: </w:t>
+      </w:r>
+    </w:p>
+    <w:p>
+      <w:r>
+        <w:t xml:space="preserve">git </w:t>
+      </w:r>
+      <w:proofErr w:type="gramStart"/>
+      <w:r>
+        <w:t>remote -v</w:t>
+      </w:r>
+      <w:proofErr w:type="gramEnd"/>
+      <w:r>
+        <w:t xml:space="preserve"> </w:t>
+      </w:r>
+    </w:p>
+    <w:p>
+      <w:r>
+        <w:t>git remote add &lt;name&gt; &lt;</w:t>
+      </w:r>
+      <w:proofErr w:type="spellStart"/>
+      <w:r>
+        <w:t>url</w:t>
+      </w:r>
+      <w:proofErr w:type="spellEnd"/>
+      <w:r>
+        <w:t xml:space="preserve">&gt; </w:t>
+      </w:r>
+    </w:p>
+    <w:p>
+      <w:r>
+        <w:t xml:space="preserve">Screenshot: </w:t>
       </w:r>
     </w:p>
     <w:p>
@@ -865,22 +600,113 @@
           <w:noProof/>
         </w:rPr>
         <w:drawing>
-          <wp:inline distT="0" distB="0" distL="0" distR="0" wp14:anchorId="7272D968" wp14:editId="53A44C95">
-            <wp:extent cx="4924696" cy="1485900"/>
-            <wp:effectExtent l="0" t="0" r="9525" b="0"/>
-            <wp:docPr id="7" name="Picture 7"/>
-            <wp:cNvGraphicFramePr>
-              <a:graphicFrameLocks xmlns:a="http://schemas.openxmlformats.org/drawingml/2006/main" noChangeAspect="1"/>
-            </wp:cNvGraphicFramePr>
+          <wp:inline distT="0" distB="0" distL="0" distR="0" wp14:anchorId="036F42F8" wp14:editId="2377D98F">
+            <wp:extent cx="5731510" cy="732790"/>
+            <wp:effectExtent l="0" t="0" r="2540" b="0"/>
+            <wp:docPr id="6" name="Picture 6"/>
+            <wp:cNvGraphicFramePr/>
             <a:graphic xmlns:a="http://schemas.openxmlformats.org/drawingml/2006/main">
               <a:graphicData uri="http://schemas.openxmlformats.org/drawingml/2006/picture">
                 <pic:pic xmlns:pic="http://schemas.openxmlformats.org/drawingml/2006/picture">
                   <pic:nvPicPr>
-                    <pic:cNvPr id="7" name="Picture 7"/>
+                    <pic:cNvPr id="6" name="Picture 6"/>
+                    <pic:cNvPicPr/>
+                  </pic:nvPicPr>
+                  <pic:blipFill rotWithShape="1">
+                    <a:blip r:embed="rId10">
+                      <a:extLst>
+                        <a:ext uri="{28A0092B-C50C-407E-A947-70E740481C1C}">
+                          <a14:useLocalDpi xmlns:a14="http://schemas.microsoft.com/office/drawing/2010/main" val="0"/>
+                        </a:ext>
+                      </a:extLst>
+                    </a:blip>
+                    <a:srcRect r="51141"/>
+                    <a:stretch/>
+                  </pic:blipFill>
+                  <pic:spPr bwMode="auto">
+                    <a:xfrm>
+                      <a:off x="0" y="0"/>
+                      <a:ext cx="5731510" cy="732790"/>
+                    </a:xfrm>
+                    <a:prstGeom prst="rect">
+                      <a:avLst/>
+                    </a:prstGeom>
+                    <a:ln>
+                      <a:noFill/>
+                    </a:ln>
+                    <a:extLst>
+                      <a:ext uri="{53640926-AAD7-44D8-BBD7-CCE9431645EC}">
+                        <a14:shadowObscured xmlns:a14="http://schemas.microsoft.com/office/drawing/2010/main"/>
+                      </a:ext>
+                    </a:extLst>
+                  </pic:spPr>
+                </pic:pic>
+              </a:graphicData>
+            </a:graphic>
+          </wp:inline>
+        </w:drawing>
+      </w:r>
+    </w:p>
+    <w:p>
+      <w:pPr>
+        <w:pStyle w:val="Heading1"/>
+      </w:pPr>
+      <w:r>
+        <w:t>6.</w:t>
+      </w:r>
+      <w:r>
+        <w:tab/>
+        <w:t xml:space="preserve">Push </w:t>
+      </w:r>
+    </w:p>
+    <w:p>
+      <w:r>
+        <w:t>Definition and usage:</w:t>
+      </w:r>
+    </w:p>
+    <w:p>
+      <w:r>
+        <w:t>Updates the remote node with the current node.</w:t>
+      </w:r>
+    </w:p>
+    <w:p>
+      <w:r>
+        <w:t>Syntax:</w:t>
+      </w:r>
+    </w:p>
+    <w:p>
+      <w:r>
+        <w:t xml:space="preserve">git push -u origin master. </w:t>
+      </w:r>
+    </w:p>
+    <w:p>
+      <w:r>
+        <w:t>Screenshot:</w:t>
+      </w:r>
+    </w:p>
+    <w:p>
+      <w:r>
+        <w:t xml:space="preserve"> </w:t>
+      </w:r>
+      <w:r>
+        <w:rPr>
+          <w:noProof/>
+        </w:rPr>
+        <w:drawing>
+          <wp:inline distT="0" distB="0" distL="0" distR="0" wp14:anchorId="355B56F6" wp14:editId="0C23EEC4">
+            <wp:extent cx="4924425" cy="1485900"/>
+            <wp:effectExtent l="0" t="0" r="9525" b="0"/>
+            <wp:docPr id="7" name="Picture 7" descr="A computer screen shot of white text&#10;&#10;Description automatically generated"/>
+            <wp:cNvGraphicFramePr/>
+            <a:graphic xmlns:a="http://schemas.openxmlformats.org/drawingml/2006/main">
+              <a:graphicData uri="http://schemas.openxmlformats.org/drawingml/2006/picture">
+                <pic:pic xmlns:pic="http://schemas.openxmlformats.org/drawingml/2006/picture">
+                  <pic:nvPicPr>
+                    <pic:cNvPr id="7" name="Picture 7" descr="A computer screen shot of white text&#10;&#10;Description automatically generated"/>
                     <pic:cNvPicPr/>
                   </pic:nvPicPr>
                   <pic:blipFill>
-                    <a:blip r:embed="rId10">
+                    <a:blip r:embed="rId11">
                       <a:extLst>
                         <a:ext uri="{28A0092B-C50C-407E-A947-70E740481C1C}">
                           <a14:useLocalDpi xmlns:a14="http://schemas.microsoft.com/office/drawing/2010/main" val="0"/>
@@ -894,7 +720,7 @@
                   <pic:spPr>
                     <a:xfrm>
                       <a:off x="0" y="0"/>
-                      <a:ext cx="4926768" cy="1486525"/>
+                      <a:ext cx="4924425" cy="1485900"/>
                     </a:xfrm>
                     <a:prstGeom prst="rect">
                       <a:avLst/>
@@ -908,6 +734,283 @@
       </w:r>
     </w:p>
     <w:p/>
+    <w:p>
+      <w:pPr>
+        <w:pStyle w:val="Heading1"/>
+      </w:pPr>
+      <w:r>
+        <w:t>7.</w:t>
+      </w:r>
+      <w:r>
+        <w:tab/>
+        <w:t>Branch</w:t>
+      </w:r>
+    </w:p>
+    <w:p>
+      <w:r>
+        <w:t>Definition and usage:</w:t>
+      </w:r>
+    </w:p>
+    <w:p>
+      <w:r>
+        <w:t xml:space="preserve">Lists all branches in repository. </w:t>
+      </w:r>
+    </w:p>
+    <w:p>
+      <w:r>
+        <w:t xml:space="preserve">The current branch is highlighted with a star.  </w:t>
+      </w:r>
+    </w:p>
+    <w:p>
+      <w:r>
+        <w:t>Syntax:</w:t>
+      </w:r>
+    </w:p>
+    <w:p>
+      <w:r>
+        <w:t xml:space="preserve">git branch - a/ -l/ -r  </w:t>
+      </w:r>
+    </w:p>
+    <w:p>
+      <w:r>
+        <w:t>Screenshot:</w:t>
+      </w:r>
+    </w:p>
+    <w:p>
+      <w:r>
+        <w:t xml:space="preserve"> </w:t>
+      </w:r>
+      <w:r>
+        <w:rPr>
+          <w:noProof/>
+        </w:rPr>
+        <w:drawing>
+          <wp:inline distT="0" distB="0" distL="0" distR="0" wp14:anchorId="50A368D2" wp14:editId="27F93388">
+            <wp:extent cx="4924425" cy="1485900"/>
+            <wp:effectExtent l="0" t="0" r="9525" b="0"/>
+            <wp:docPr id="792641790" name="Picture 792641790"/>
+            <wp:cNvGraphicFramePr/>
+            <a:graphic xmlns:a="http://schemas.openxmlformats.org/drawingml/2006/main">
+              <a:graphicData uri="http://schemas.openxmlformats.org/drawingml/2006/picture">
+                <pic:pic xmlns:pic="http://schemas.openxmlformats.org/drawingml/2006/picture">
+                  <pic:nvPicPr>
+                    <pic:cNvPr id="7" name="Picture 7"/>
+                    <pic:cNvPicPr/>
+                  </pic:nvPicPr>
+                  <pic:blipFill>
+                    <a:blip r:embed="rId11">
+                      <a:extLst>
+                        <a:ext uri="{28A0092B-C50C-407E-A947-70E740481C1C}">
+                          <a14:useLocalDpi xmlns:a14="http://schemas.microsoft.com/office/drawing/2010/main" val="0"/>
+                        </a:ext>
+                      </a:extLst>
+                    </a:blip>
+                    <a:stretch>
+                      <a:fillRect/>
+                    </a:stretch>
+                  </pic:blipFill>
+                  <pic:spPr>
+                    <a:xfrm>
+                      <a:off x="0" y="0"/>
+                      <a:ext cx="4924425" cy="1485900"/>
+                    </a:xfrm>
+                    <a:prstGeom prst="rect">
+                      <a:avLst/>
+                    </a:prstGeom>
+                  </pic:spPr>
+                </pic:pic>
+              </a:graphicData>
+            </a:graphic>
+          </wp:inline>
+        </w:drawing>
+      </w:r>
+    </w:p>
+    <w:p/>
+    <w:p>
+      <w:r>
+        <w:t> </w:t>
+      </w:r>
+    </w:p>
+    <w:p>
+      <w:pPr>
+        <w:pStyle w:val="Heading1"/>
+      </w:pPr>
+      <w:r>
+        <w:t>8.</w:t>
+      </w:r>
+      <w:r>
+        <w:tab/>
+        <w:t>Log</w:t>
+      </w:r>
+    </w:p>
+    <w:p>
+      <w:r>
+        <w:t>Definition and usage:</w:t>
+      </w:r>
+    </w:p>
+    <w:p>
+      <w:r>
+        <w:t xml:space="preserve">Lists all commits on your branch/ repository. </w:t>
+      </w:r>
+    </w:p>
+    <w:p>
+      <w:r>
+        <w:t xml:space="preserve">Lists files altered and line changed.  </w:t>
+      </w:r>
+    </w:p>
+    <w:p>
+      <w:r>
+        <w:t xml:space="preserve">Shows a condensed list.  </w:t>
+      </w:r>
+    </w:p>
+    <w:p>
+      <w:r>
+        <w:t>only calls the last n commits.</w:t>
+      </w:r>
+    </w:p>
+    <w:p>
+      <w:r>
+        <w:t>Syntax:</w:t>
+      </w:r>
+    </w:p>
+    <w:p>
+      <w:r>
+        <w:t xml:space="preserve">git log </w:t>
+      </w:r>
+    </w:p>
+    <w:p>
+      <w:r>
+        <w:t xml:space="preserve">git log – stat </w:t>
+      </w:r>
+    </w:p>
+    <w:p>
+      <w:r>
+        <w:t xml:space="preserve">git log - - graph - - oneline </w:t>
+      </w:r>
+    </w:p>
+    <w:p>
+      <w:r>
+        <w:t xml:space="preserve">git log -n  </w:t>
+      </w:r>
+    </w:p>
+    <w:p>
+      <w:r>
+        <w:t>Screenshot:</w:t>
+      </w:r>
+    </w:p>
+    <w:p>
+      <w:r>
+        <w:rPr>
+          <w:noProof/>
+        </w:rPr>
+        <w:drawing>
+          <wp:inline distT="0" distB="0" distL="0" distR="0" wp14:anchorId="4100DF4C" wp14:editId="52280429">
+            <wp:extent cx="5731510" cy="4816475"/>
+            <wp:effectExtent l="0" t="0" r="2540" b="3175"/>
+            <wp:docPr id="9" name="Picture 9" descr="A screenshot of a computer program&#10;&#10;Description automatically generated"/>
+            <wp:cNvGraphicFramePr>
+              <a:graphicFrameLocks xmlns:a="http://schemas.openxmlformats.org/drawingml/2006/main" noChangeAspect="1"/>
+            </wp:cNvGraphicFramePr>
+            <a:graphic xmlns:a="http://schemas.openxmlformats.org/drawingml/2006/main">
+              <a:graphicData uri="http://schemas.openxmlformats.org/drawingml/2006/picture">
+                <pic:pic xmlns:pic="http://schemas.openxmlformats.org/drawingml/2006/picture">
+                  <pic:nvPicPr>
+                    <pic:cNvPr id="9" name="Picture 9" descr="A screenshot of a computer program&#10;&#10;Description automatically generated"/>
+                    <pic:cNvPicPr/>
+                  </pic:nvPicPr>
+                  <pic:blipFill>
+                    <a:blip r:embed="rId12"/>
+                    <a:stretch>
+                      <a:fillRect/>
+                    </a:stretch>
+                  </pic:blipFill>
+                  <pic:spPr>
+                    <a:xfrm>
+                      <a:off x="0" y="0"/>
+                      <a:ext cx="5731510" cy="4816475"/>
+                    </a:xfrm>
+                    <a:prstGeom prst="rect">
+                      <a:avLst/>
+                    </a:prstGeom>
+                  </pic:spPr>
+                </pic:pic>
+              </a:graphicData>
+            </a:graphic>
+          </wp:inline>
+        </w:drawing>
+      </w:r>
+    </w:p>
+    <w:p/>
+    <w:p/>
+    <w:p/>
+    <w:p>
+      <w:pPr>
+        <w:pStyle w:val="Heading1"/>
+      </w:pPr>
+      <w:r>
+        <w:lastRenderedPageBreak/>
+        <w:t>9.</w:t>
+      </w:r>
+      <w:r>
+        <w:tab/>
+        <w:t xml:space="preserve">Merge </w:t>
+      </w:r>
+    </w:p>
+    <w:p>
+      <w:r>
+        <w:t>Definition and usage:</w:t>
+      </w:r>
+    </w:p>
+    <w:p/>
+    <w:p>
+      <w:r>
+        <w:t>Syntax:</w:t>
+      </w:r>
+    </w:p>
+    <w:p>
+      <w:r>
+        <w:t xml:space="preserve">git </w:t>
+      </w:r>
+    </w:p>
+    <w:p>
+      <w:r>
+        <w:t>Screenshot:</w:t>
+      </w:r>
+    </w:p>
+    <w:p/>
+    <w:p>
+      <w:pPr>
+        <w:pStyle w:val="Heading1"/>
+      </w:pPr>
+      <w:r>
+        <w:t>10.</w:t>
+      </w:r>
+      <w:r>
+        <w:tab/>
+        <w:t xml:space="preserve">Clone </w:t>
+      </w:r>
+    </w:p>
+    <w:p>
+      <w:r>
+        <w:t>Definition and usage:</w:t>
+      </w:r>
+    </w:p>
+    <w:p/>
+    <w:p>
+      <w:r>
+        <w:t>Syntax:</w:t>
+      </w:r>
+    </w:p>
+    <w:p>
+      <w:r>
+        <w:t xml:space="preserve">git </w:t>
+      </w:r>
+    </w:p>
+    <w:p>
+      <w:r>
+        <w:t>Screenshot:</w:t>
+      </w:r>
+    </w:p>
     <w:p/>
     <w:sectPr>
       <w:pgSz w:w="11906" w:h="16838"/>
@@ -920,7 +1023,7 @@
 </file>
 
 <file path=word/numbering.xml><?xml version="1.0" encoding="utf-8"?>
-<w:numbering xmlns:wpc="http://schemas.microsoft.com/office/word/2010/wordprocessingCanvas" xmlns:cx="http://schemas.microsoft.com/office/drawing/2014/chartex" xmlns:cx1="http://schemas.microsoft.com/office/drawing/2015/9/8/chartex" xmlns:cx2="http://schemas.microsoft.com/office/drawing/2015/10/21/chartex" xmlns:cx3="http://schemas.microsoft.com/office/drawing/2016/5/9/chartex" xmlns:cx4="http://schemas.microsoft.com/office/drawing/2016/5/10/chartex" xmlns:cx5="http://schemas.microsoft.com/office/drawing/2016/5/11/chartex" xmlns:cx6="http://schemas.microsoft.com/office/drawing/2016/5/12/chartex" xmlns:cx7="http://schemas.microsoft.com/office/drawing/2016/5/13/chartex" xmlns:cx8="http://schemas.microsoft.com/office/drawing/2016/5/14/chartex" xmlns:mc="http://schemas.openxmlformats.org/markup-compatibility/2006" xmlns:aink="http://schemas.microsoft.com/office/drawing/2016/ink" xmlns:am3d="http://schemas.microsoft.com/office/drawing/2017/model3d" xmlns:o="urn:schemas-microsoft-com:office:office" xmlns:r="http://schemas.openxmlformats.org/officeDocument/2006/relationships" xmlns:m="http://schemas.openxmlformats.org/officeDocument/2006/math" xmlns:v="urn:schemas-microsoft-com:vml" xmlns:wp14="http://schemas.microsoft.com/office/word/2010/wordprocessingDrawing" xmlns:wp="http://schemas.openxmlformats.org/drawingml/2006/wordprocessingDrawing" xmlns:w10="urn:schemas-microsoft-com:office:word" xmlns:w="http://schemas.openxmlformats.org/wordprocessingml/2006/main" xmlns:w14="http://schemas.microsoft.com/office/word/2010/wordml" xmlns:w15="http://schemas.microsoft.com/office/word/2012/wordml" xmlns:w16cex="http://schemas.microsoft.com/office/word/2018/wordml/cex" xmlns:w16cid="http://schemas.microsoft.com/office/word/2016/wordml/cid" xmlns:w16="http://schemas.microsoft.com/office/word/2018/wordml" xmlns:w16sdtdh="http://schemas.microsoft.com/office/word/2020/wordml/sdtdatahash" xmlns:w16se="http://schemas.microsoft.com/office/word/2015/wordml/symex" xmlns:wpg="http://schemas.microsoft.com/office/word/2010/wordprocessingGroup" xmlns:wpi="http://schemas.microsoft.com/office/word/2010/wordprocessingInk" xmlns:wne="http://schemas.microsoft.com/office/word/2006/wordml" xmlns:wps="http://schemas.microsoft.com/office/word/2010/wordprocessingShape" mc:Ignorable="w14 w15 w16se w16cid w16 w16cex w16sdtdh wp14">
+<w:numbering xmlns:wpc="http://schemas.microsoft.com/office/word/2010/wordprocessingCanvas" xmlns:cx="http://schemas.microsoft.com/office/drawing/2014/chartex" xmlns:cx1="http://schemas.microsoft.com/office/drawing/2015/9/8/chartex" xmlns:cx2="http://schemas.microsoft.com/office/drawing/2015/10/21/chartex" xmlns:cx3="http://schemas.microsoft.com/office/drawing/2016/5/9/chartex" xmlns:cx4="http://schemas.microsoft.com/office/drawing/2016/5/10/chartex" xmlns:cx5="http://schemas.microsoft.com/office/drawing/2016/5/11/chartex" xmlns:cx6="http://schemas.microsoft.com/office/drawing/2016/5/12/chartex" xmlns:cx7="http://schemas.microsoft.com/office/drawing/2016/5/13/chartex" xmlns:cx8="http://schemas.microsoft.com/office/drawing/2016/5/14/chartex" xmlns:mc="http://schemas.openxmlformats.org/markup-compatibility/2006" xmlns:aink="http://schemas.microsoft.com/office/drawing/2016/ink" xmlns:am3d="http://schemas.microsoft.com/office/drawing/2017/model3d" xmlns:o="urn:schemas-microsoft-com:office:office" xmlns:oel="http://schemas.microsoft.com/office/2019/extlst" xmlns:r="http://schemas.openxmlformats.org/officeDocument/2006/relationships" xmlns:m="http://schemas.openxmlformats.org/officeDocument/2006/math" xmlns:v="urn:schemas-microsoft-com:vml" xmlns:wp14="http://schemas.microsoft.com/office/word/2010/wordprocessingDrawing" xmlns:wp="http://schemas.openxmlformats.org/drawingml/2006/wordprocessingDrawing" xmlns:w10="urn:schemas-microsoft-com:office:word" xmlns:w="http://schemas.openxmlformats.org/wordprocessingml/2006/main" xmlns:w14="http://schemas.microsoft.com/office/word/2010/wordml" xmlns:w15="http://schemas.microsoft.com/office/word/2012/wordml" xmlns:w16cex="http://schemas.microsoft.com/office/word/2018/wordml/cex" xmlns:w16cid="http://schemas.microsoft.com/office/word/2016/wordml/cid" xmlns:w16="http://schemas.microsoft.com/office/word/2018/wordml" xmlns:w16sdtdh="http://schemas.microsoft.com/office/word/2020/wordml/sdtdatahash" xmlns:w16se="http://schemas.microsoft.com/office/word/2015/wordml/symex" xmlns:wpg="http://schemas.microsoft.com/office/word/2010/wordprocessingGroup" xmlns:wpi="http://schemas.microsoft.com/office/word/2010/wordprocessingInk" xmlns:wne="http://schemas.microsoft.com/office/word/2006/wordml" xmlns:wps="http://schemas.microsoft.com/office/word/2010/wordprocessingShape" mc:Ignorable="w14 w15 w16se w16cid w16 w16cex w16sdtdh wp14">
   <w:abstractNum w:abstractNumId="0" w15:restartNumberingAfterBreak="0">
     <w:nsid w:val="03B01545"/>
     <w:multiLevelType w:val="hybridMultilevel"/>
@@ -1159,10 +1262,10 @@
       </w:rPr>
     </w:lvl>
   </w:abstractNum>
-  <w:num w:numId="1">
+  <w:num w:numId="1" w16cid:durableId="1229804243">
     <w:abstractNumId w:val="0"/>
   </w:num>
-  <w:num w:numId="2">
+  <w:num w:numId="2" w16cid:durableId="382213932">
     <w:abstractNumId w:val="1"/>
   </w:num>
 </w:numbering>
@@ -1995,4 +2098,16 @@
     </a:ext>
   </a:extLst>
 </a:theme>
+</file>
+
+<file path=customXml/item1.xml><?xml version="1.0" encoding="utf-8"?>
+<b:Sources xmlns:b="http://schemas.openxmlformats.org/officeDocument/2006/bibliography" xmlns="http://schemas.openxmlformats.org/officeDocument/2006/bibliography" SelectedStyle="\APASixthEditionOfficeOnline.xsl" StyleName="APA" Version="6"/>
+</file>
+
+<file path=customXml/itemProps1.xml><?xml version="1.0" encoding="utf-8"?>
+<ds:datastoreItem xmlns:ds="http://schemas.openxmlformats.org/officeDocument/2006/customXml" ds:itemID="{EA0AB8DD-13EE-4D2F-8C9E-D68AB5419B3F}">
+  <ds:schemaRefs>
+    <ds:schemaRef ds:uri="http://schemas.openxmlformats.org/officeDocument/2006/bibliography"/>
+  </ds:schemaRefs>
+</ds:datastoreItem>
 </file>
</xml_diff>

<commit_message>
Text for 9 finished
</commit_message>
<xml_diff>
--- a/gitGuide.docx
+++ b/gitGuide.docx
@@ -3,16 +3,25 @@
 <w:document xmlns:wpc="http://schemas.microsoft.com/office/word/2010/wordprocessingCanvas" xmlns:cx="http://schemas.microsoft.com/office/drawing/2014/chartex" xmlns:cx1="http://schemas.microsoft.com/office/drawing/2015/9/8/chartex" xmlns:cx2="http://schemas.microsoft.com/office/drawing/2015/10/21/chartex" xmlns:cx3="http://schemas.microsoft.com/office/drawing/2016/5/9/chartex" xmlns:cx4="http://schemas.microsoft.com/office/drawing/2016/5/10/chartex" xmlns:cx5="http://schemas.microsoft.com/office/drawing/2016/5/11/chartex" xmlns:cx6="http://schemas.microsoft.com/office/drawing/2016/5/12/chartex" xmlns:cx7="http://schemas.microsoft.com/office/drawing/2016/5/13/chartex" xmlns:cx8="http://schemas.microsoft.com/office/drawing/2016/5/14/chartex" xmlns:mc="http://schemas.openxmlformats.org/markup-compatibility/2006" xmlns:aink="http://schemas.microsoft.com/office/drawing/2016/ink" xmlns:am3d="http://schemas.microsoft.com/office/drawing/2017/model3d" xmlns:o="urn:schemas-microsoft-com:office:office" xmlns:oel="http://schemas.microsoft.com/office/2019/extlst" xmlns:r="http://schemas.openxmlformats.org/officeDocument/2006/relationships" xmlns:m="http://schemas.openxmlformats.org/officeDocument/2006/math" xmlns:v="urn:schemas-microsoft-com:vml" xmlns:wp14="http://schemas.microsoft.com/office/word/2010/wordprocessingDrawing" xmlns:wp="http://schemas.openxmlformats.org/drawingml/2006/wordprocessingDrawing" xmlns:w10="urn:schemas-microsoft-com:office:word" xmlns:w="http://schemas.openxmlformats.org/wordprocessingml/2006/main" xmlns:w14="http://schemas.microsoft.com/office/word/2010/wordml" xmlns:w15="http://schemas.microsoft.com/office/word/2012/wordml" xmlns:w16cex="http://schemas.microsoft.com/office/word/2018/wordml/cex" xmlns:w16cid="http://schemas.microsoft.com/office/word/2016/wordml/cid" xmlns:w16="http://schemas.microsoft.com/office/word/2018/wordml" xmlns:w16sdtdh="http://schemas.microsoft.com/office/word/2020/wordml/sdtdatahash" xmlns:w16se="http://schemas.microsoft.com/office/word/2015/wordml/symex" xmlns:wpg="http://schemas.microsoft.com/office/word/2010/wordprocessingGroup" xmlns:wpi="http://schemas.microsoft.com/office/word/2010/wordprocessingInk" xmlns:wne="http://schemas.microsoft.com/office/word/2006/wordml" xmlns:wps="http://schemas.microsoft.com/office/word/2010/wordprocessingShape" mc:Ignorable="w14 w15 w16se w16cid w16 w16cex w16sdtdh wp14">
   <w:body>
     <w:p>
+      <w:pPr>
+        <w:pStyle w:val="Title"/>
+      </w:pPr>
       <w:r>
         <w:t xml:space="preserve">Git Guide </w:t>
       </w:r>
     </w:p>
     <w:p>
+      <w:pPr>
+        <w:pStyle w:val="Title"/>
+      </w:pPr>
       <w:r>
         <w:t>By Caoimhe O’Brien</w:t>
       </w:r>
     </w:p>
     <w:p>
+      <w:pPr>
+        <w:pStyle w:val="Title"/>
+      </w:pPr>
       <w:r>
         <w:t> </w:t>
       </w:r>
@@ -46,28 +55,12 @@
     </w:p>
     <w:p>
       <w:r>
-        <w:t xml:space="preserve">Can use wildcards and -r for </w:t>
-      </w:r>
-      <w:proofErr w:type="gramStart"/>
-      <w:r>
-        <w:t>recursive</w:t>
-      </w:r>
-      <w:proofErr w:type="gramEnd"/>
-      <w:r>
-        <w:t xml:space="preserve"> </w:t>
-      </w:r>
-    </w:p>
-    <w:p>
-      <w:r>
-        <w:t xml:space="preserve">Use – cached to remove form staging </w:t>
-      </w:r>
-      <w:proofErr w:type="gramStart"/>
-      <w:r>
-        <w:t>area</w:t>
-      </w:r>
-      <w:proofErr w:type="gramEnd"/>
-      <w:r>
-        <w:t xml:space="preserve"> </w:t>
+        <w:t xml:space="preserve">Can use wildcards and -r for recursive </w:t>
+      </w:r>
+    </w:p>
+    <w:p>
+      <w:r>
+        <w:t xml:space="preserve">Use – cached to remove form staging area </w:t>
       </w:r>
     </w:p>
     <w:p>
@@ -193,15 +186,7 @@
     </w:p>
     <w:p>
       <w:r>
-        <w:t xml:space="preserve">Adds all files except those listed </w:t>
-      </w:r>
-      <w:proofErr w:type="gramStart"/>
-      <w:r>
-        <w:t>in .gitignore</w:t>
-      </w:r>
-      <w:proofErr w:type="gramEnd"/>
-      <w:r>
-        <w:t xml:space="preserve">. </w:t>
+        <w:t xml:space="preserve">Adds all files except those listed in .gitignore. </w:t>
       </w:r>
     </w:p>
     <w:p>
@@ -211,15 +196,7 @@
     </w:p>
     <w:p>
       <w:r>
-        <w:t xml:space="preserve">git </w:t>
-      </w:r>
-      <w:proofErr w:type="gramStart"/>
-      <w:r>
-        <w:t>add .</w:t>
-      </w:r>
-      <w:proofErr w:type="gramEnd"/>
-      <w:r>
-        <w:t xml:space="preserve">  </w:t>
+        <w:t xml:space="preserve">git add .  </w:t>
       </w:r>
     </w:p>
     <w:p>
@@ -565,15 +542,7 @@
     </w:p>
     <w:p>
       <w:r>
-        <w:t xml:space="preserve">git </w:t>
-      </w:r>
-      <w:proofErr w:type="gramStart"/>
-      <w:r>
-        <w:t>remote -v</w:t>
-      </w:r>
-      <w:proofErr w:type="gramEnd"/>
-      <w:r>
-        <w:t xml:space="preserve"> </w:t>
+        <w:t xml:space="preserve">git remote -v </w:t>
       </w:r>
     </w:p>
     <w:p>
@@ -961,56 +930,113 @@
         <w:t>Definition and usage:</w:t>
       </w:r>
     </w:p>
+    <w:p>
+      <w:r>
+        <w:t xml:space="preserve">Merge head with master. (Master is the main branch) </w:t>
+      </w:r>
+    </w:p>
+    <w:p>
+      <w:r>
+        <w:t xml:space="preserve">Git will automatically apply changes if separate. </w:t>
+      </w:r>
+    </w:p>
+    <w:p>
+      <w:r>
+        <w:t xml:space="preserve">Warn if conflict and not merge.  </w:t>
+      </w:r>
+    </w:p>
+    <w:p>
+      <w:r>
+        <w:t>Syntax:</w:t>
+      </w:r>
+    </w:p>
+    <w:p>
+      <w:r>
+        <w:t xml:space="preserve">git </w:t>
+      </w:r>
+      <w:r>
+        <w:t xml:space="preserve">merge master </w:t>
+      </w:r>
+    </w:p>
+    <w:p>
+      <w:r>
+        <w:t>Screenshot:</w:t>
+      </w:r>
+      <w:r>
+        <w:rPr>
+          <w:noProof/>
+        </w:rPr>
+        <w:drawing>
+          <wp:anchor distT="0" distB="0" distL="114300" distR="114300" simplePos="0" relativeHeight="251659264" behindDoc="0" locked="0" layoutInCell="1" allowOverlap="1" wp14:anchorId="6366F1DB" wp14:editId="7F595B50">
+            <wp:simplePos x="0" y="0"/>
+            <wp:positionH relativeFrom="column">
+              <wp:posOffset>0</wp:posOffset>
+            </wp:positionH>
+            <wp:positionV relativeFrom="paragraph">
+              <wp:posOffset>284480</wp:posOffset>
+            </wp:positionV>
+            <wp:extent cx="5731510" cy="758190"/>
+            <wp:effectExtent l="0" t="0" r="2540" b="3810"/>
+            <wp:wrapTight wrapText="bothSides">
+              <wp:wrapPolygon edited="0">
+                <wp:start x="0" y="0"/>
+                <wp:lineTo x="0" y="21166"/>
+                <wp:lineTo x="21538" y="21166"/>
+                <wp:lineTo x="21538" y="0"/>
+                <wp:lineTo x="0" y="0"/>
+              </wp:wrapPolygon>
+            </wp:wrapTight>
+            <wp:docPr id="1771458840" name="Picture 1" descr="A black screen with yellow text&#10;&#10;Description automatically generated"/>
+            <wp:cNvGraphicFramePr>
+              <a:graphicFrameLocks xmlns:a="http://schemas.openxmlformats.org/drawingml/2006/main" noChangeAspect="1"/>
+            </wp:cNvGraphicFramePr>
+            <a:graphic xmlns:a="http://schemas.openxmlformats.org/drawingml/2006/main">
+              <a:graphicData uri="http://schemas.openxmlformats.org/drawingml/2006/picture">
+                <pic:pic xmlns:pic="http://schemas.openxmlformats.org/drawingml/2006/picture">
+                  <pic:nvPicPr>
+                    <pic:cNvPr id="1771458840" name="Picture 1" descr="A black screen with yellow text&#10;&#10;Description automatically generated"/>
+                    <pic:cNvPicPr/>
+                  </pic:nvPicPr>
+                  <pic:blipFill>
+                    <a:blip r:embed="rId13"/>
+                    <a:stretch>
+                      <a:fillRect/>
+                    </a:stretch>
+                  </pic:blipFill>
+                  <pic:spPr>
+                    <a:xfrm>
+                      <a:off x="0" y="0"/>
+                      <a:ext cx="5731510" cy="758190"/>
+                    </a:xfrm>
+                    <a:prstGeom prst="rect">
+                      <a:avLst/>
+                    </a:prstGeom>
+                  </pic:spPr>
+                </pic:pic>
+              </a:graphicData>
+            </a:graphic>
+          </wp:anchor>
+        </w:drawing>
+      </w:r>
+    </w:p>
+    <w:p>
+      <w:pPr>
+        <w:pStyle w:val="Heading1"/>
+      </w:pPr>
+      <w:r>
+        <w:t>10.</w:t>
+      </w:r>
+      <w:r>
+        <w:tab/>
+      </w:r>
+      <w:r>
+        <w:t>Stash</w:t>
+      </w:r>
+      <w:r>
+        <w:t xml:space="preserve"> </w:t>
+      </w:r>
+    </w:p>
     <w:p/>
-    <w:p>
-      <w:r>
-        <w:t>Syntax:</w:t>
-      </w:r>
-    </w:p>
-    <w:p>
-      <w:r>
-        <w:t xml:space="preserve">git </w:t>
-      </w:r>
-    </w:p>
-    <w:p>
-      <w:r>
-        <w:t>Screenshot:</w:t>
-      </w:r>
-    </w:p>
-    <w:p/>
-    <w:p>
-      <w:pPr>
-        <w:pStyle w:val="Heading1"/>
-      </w:pPr>
-      <w:r>
-        <w:t>10.</w:t>
-      </w:r>
-      <w:r>
-        <w:tab/>
-        <w:t xml:space="preserve">Clone </w:t>
-      </w:r>
-    </w:p>
-    <w:p>
-      <w:r>
-        <w:t>Definition and usage:</w:t>
-      </w:r>
-    </w:p>
-    <w:p/>
-    <w:p>
-      <w:r>
-        <w:t>Syntax:</w:t>
-      </w:r>
-    </w:p>
-    <w:p>
-      <w:r>
-        <w:t xml:space="preserve">git </w:t>
-      </w:r>
-    </w:p>
-    <w:p>
-      <w:r>
-        <w:t>Screenshot:</w:t>
-      </w:r>
-    </w:p>
     <w:p/>
     <w:sectPr>
       <w:pgSz w:w="11906" w:h="16838"/>
@@ -1802,6 +1828,40 @@
       <w:lang w:eastAsia="en-IE"/>
     </w:rPr>
   </w:style>
+  <w:style w:type="paragraph" w:styleId="Title">
+    <w:name w:val="Title"/>
+    <w:basedOn w:val="Normal"/>
+    <w:next w:val="Normal"/>
+    <w:link w:val="TitleChar"/>
+    <w:uiPriority w:val="10"/>
+    <w:qFormat/>
+    <w:rsid w:val="005706CE"/>
+    <w:pPr>
+      <w:spacing w:after="0" w:line="240" w:lineRule="auto"/>
+      <w:contextualSpacing/>
+    </w:pPr>
+    <w:rPr>
+      <w:rFonts w:asciiTheme="majorHAnsi" w:eastAsiaTheme="majorEastAsia" w:hAnsiTheme="majorHAnsi" w:cstheme="majorBidi"/>
+      <w:spacing w:val="-10"/>
+      <w:kern w:val="28"/>
+      <w:sz w:val="56"/>
+      <w:szCs w:val="56"/>
+    </w:rPr>
+  </w:style>
+  <w:style w:type="character" w:customStyle="1" w:styleId="TitleChar">
+    <w:name w:val="Title Char"/>
+    <w:basedOn w:val="DefaultParagraphFont"/>
+    <w:link w:val="Title"/>
+    <w:uiPriority w:val="10"/>
+    <w:rsid w:val="005706CE"/>
+    <w:rPr>
+      <w:rFonts w:asciiTheme="majorHAnsi" w:eastAsiaTheme="majorEastAsia" w:hAnsiTheme="majorHAnsi" w:cstheme="majorBidi"/>
+      <w:spacing w:val="-10"/>
+      <w:kern w:val="28"/>
+      <w:sz w:val="56"/>
+      <w:szCs w:val="56"/>
+    </w:rPr>
+  </w:style>
 </w:styles>
 </file>
 

</xml_diff>